<commit_message>
added lessson on promises
</commit_message>
<xml_diff>
--- a/18. Async JS and HTTP Requests/2. Promises/Promises Lesson.docx
+++ b/18. Async JS and HTTP Requests/2. Promises/Promises Lesson.docx
@@ -2,6 +2,631 @@
 <file path=word/document.xml><?xml version="1.0" encoding="utf-8"?>
 <w:document xmlns:wpc="http://schemas.microsoft.com/office/word/2010/wordprocessingCanvas" xmlns:cx="http://schemas.microsoft.com/office/drawing/2014/chartex" xmlns:cx1="http://schemas.microsoft.com/office/drawing/2015/9/8/chartex" xmlns:cx2="http://schemas.microsoft.com/office/drawing/2015/10/21/chartex" xmlns:cx3="http://schemas.microsoft.com/office/drawing/2016/5/9/chartex" xmlns:cx4="http://schemas.microsoft.com/office/drawing/2016/5/10/chartex" xmlns:cx5="http://schemas.microsoft.com/office/drawing/2016/5/11/chartex" xmlns:cx6="http://schemas.microsoft.com/office/drawing/2016/5/12/chartex" xmlns:cx7="http://schemas.microsoft.com/office/drawing/2016/5/13/chartex" xmlns:cx8="http://schemas.microsoft.com/office/drawing/2016/5/14/chartex" xmlns:mc="http://schemas.openxmlformats.org/markup-compatibility/2006" xmlns:aink="http://schemas.microsoft.com/office/drawing/2016/ink" xmlns:am3d="http://schemas.microsoft.com/office/drawing/2017/model3d" xmlns:o="urn:schemas-microsoft-com:office:office" xmlns:r="http://schemas.openxmlformats.org/officeDocument/2006/relationships" xmlns:m="http://schemas.openxmlformats.org/officeDocument/2006/math" xmlns:v="urn:schemas-microsoft-com:vml" xmlns:wp14="http://schemas.microsoft.com/office/word/2010/wordprocessingDrawing" xmlns:wp="http://schemas.openxmlformats.org/drawingml/2006/wordprocessingDrawing" xmlns:w10="urn:schemas-microsoft-com:office:word" xmlns:w="http://schemas.openxmlformats.org/wordprocessingml/2006/main" xmlns:w14="http://schemas.microsoft.com/office/word/2010/wordml" xmlns:w15="http://schemas.microsoft.com/office/word/2012/wordml" xmlns:w16cex="http://schemas.microsoft.com/office/word/2018/wordml/cex" xmlns:w16cid="http://schemas.microsoft.com/office/word/2016/wordml/cid" xmlns:w16="http://schemas.microsoft.com/office/word/2018/wordml" xmlns:w16sdtdh="http://schemas.microsoft.com/office/word/2020/wordml/sdtdatahash" xmlns:w16se="http://schemas.microsoft.com/office/word/2015/wordml/symex" xmlns:wpg="http://schemas.microsoft.com/office/word/2010/wordprocessingGroup" xmlns:wpi="http://schemas.microsoft.com/office/word/2010/wordprocessingInk" xmlns:wne="http://schemas.microsoft.com/office/word/2006/wordml" xmlns:wps="http://schemas.microsoft.com/office/word/2010/wordprocessingShape" mc:Ignorable="w14 w15 w16se w16cid w16 w16cex w16sdtdh wp14">
   <w:body>
+    <w:p>
+      <w:r>
+        <w:rPr>
+          <w:b/>
+          <w:bCs/>
+        </w:rPr>
+        <w:t>Introduction</w:t>
+      </w:r>
+    </w:p>
+    <w:p>
+      <w:r>
+        <w:t>In web development, asynchronous programming is notorious for being a challenging topic.</w:t>
+      </w:r>
+    </w:p>
+    <w:p>
+      <w:r>
+        <w:t>An </w:t>
+      </w:r>
+      <w:r>
+        <w:rPr>
+          <w:i/>
+          <w:iCs/>
+        </w:rPr>
+        <w:t>asynchronous operation</w:t>
+      </w:r>
+      <w:r>
+        <w:t> is one that allows the computer to “move on” to other tasks while waiting for the asynchronous operation to complete. Asynchronous programming means that time-consuming operations don’t have to bring everything else in our programs to a halt.</w:t>
+      </w:r>
+    </w:p>
+    <w:p>
+      <w:r>
+        <w:t xml:space="preserve">There are countless examples of </w:t>
+      </w:r>
+      <w:proofErr w:type="spellStart"/>
+      <w:r>
+        <w:t>asynchronicity</w:t>
+      </w:r>
+      <w:proofErr w:type="spellEnd"/>
+      <w:r>
+        <w:t xml:space="preserve"> in our everyday lives. Cleaning our house, for example, involves asynchronous operations such as a dishwasher washing our dishes or a washing machine washing our clothes. While we wait on the completion of those operations, we’re free to do other chores.</w:t>
+      </w:r>
+    </w:p>
+    <w:p>
+      <w:r>
+        <w:t>Similarly, web development makes use of asynchronous operations. Operations like making a network request or querying a database can be time-consuming, but JavaScript allows us to execute other tasks while awaiting their completion.</w:t>
+      </w:r>
+    </w:p>
+    <w:p>
+      <w:r>
+        <w:t xml:space="preserve">This lesson will teach you how modern JavaScript handles </w:t>
+      </w:r>
+      <w:proofErr w:type="spellStart"/>
+      <w:r>
+        <w:t>asynchronicity</w:t>
+      </w:r>
+      <w:proofErr w:type="spellEnd"/>
+      <w:r>
+        <w:t xml:space="preserve"> using the Promise object, introduced with ES6. Let’s get started!</w:t>
+      </w:r>
+    </w:p>
+    <w:p>
+      <w:r>
+        <w:br w:type="page"/>
+      </w:r>
+    </w:p>
+    <w:p>
+      <w:r>
+        <w:rPr>
+          <w:b/>
+          <w:bCs/>
+        </w:rPr>
+        <w:lastRenderedPageBreak/>
+        <w:t>What is a Promise?</w:t>
+      </w:r>
+    </w:p>
+    <w:p>
+      <w:r>
+        <w:t>Promises are objects that represent the eventual outcome of an asynchronous operation. A Promise object can be in one of three states:</w:t>
+      </w:r>
+    </w:p>
+    <w:p>
+      <w:pPr>
+        <w:numPr>
+          <w:ilvl w:val="0"/>
+          <w:numId w:val="1"/>
+        </w:numPr>
+      </w:pPr>
+      <w:r>
+        <w:rPr>
+          <w:b/>
+          <w:bCs/>
+        </w:rPr>
+        <w:t>Pending</w:t>
+      </w:r>
+      <w:r>
+        <w:t>: The initial state— the operation has not completed yet.</w:t>
+      </w:r>
+    </w:p>
+    <w:p>
+      <w:pPr>
+        <w:numPr>
+          <w:ilvl w:val="0"/>
+          <w:numId w:val="1"/>
+        </w:numPr>
+      </w:pPr>
+      <w:r>
+        <w:rPr>
+          <w:b/>
+          <w:bCs/>
+        </w:rPr>
+        <w:t>Fulfilled</w:t>
+      </w:r>
+      <w:r>
+        <w:t>: The operation has completed successfully and the promise now has a </w:t>
+      </w:r>
+      <w:r>
+        <w:rPr>
+          <w:i/>
+          <w:iCs/>
+        </w:rPr>
+        <w:t>resolved value</w:t>
+      </w:r>
+      <w:r>
+        <w:t>. For example, a request’s promise might resolve with a JSON object as its value.</w:t>
+      </w:r>
+    </w:p>
+    <w:p>
+      <w:pPr>
+        <w:numPr>
+          <w:ilvl w:val="0"/>
+          <w:numId w:val="1"/>
+        </w:numPr>
+      </w:pPr>
+      <w:r>
+        <w:rPr>
+          <w:b/>
+          <w:bCs/>
+        </w:rPr>
+        <w:t>Rejected</w:t>
+      </w:r>
+      <w:r>
+        <w:t>: The operation has failed and the promise has a reason for the failure. This reason is usually an Error of some kind.</w:t>
+      </w:r>
+    </w:p>
+    <w:p>
+      <w:r>
+        <w:t>We refer to a promise as </w:t>
+      </w:r>
+      <w:r>
+        <w:rPr>
+          <w:i/>
+          <w:iCs/>
+        </w:rPr>
+        <w:t>settled</w:t>
+      </w:r>
+      <w:r>
+        <w:t> if it is no longer pending— it is either fulfilled or rejected. Let’s think of a dishwasher as having the states of a promise:</w:t>
+      </w:r>
+    </w:p>
+    <w:p>
+      <w:pPr>
+        <w:numPr>
+          <w:ilvl w:val="0"/>
+          <w:numId w:val="2"/>
+        </w:numPr>
+      </w:pPr>
+      <w:r>
+        <w:rPr>
+          <w:b/>
+          <w:bCs/>
+        </w:rPr>
+        <w:t>Pending</w:t>
+      </w:r>
+      <w:r>
+        <w:t>: The dishwasher is running but has not completed the washing cycle.</w:t>
+      </w:r>
+    </w:p>
+    <w:p>
+      <w:pPr>
+        <w:numPr>
+          <w:ilvl w:val="0"/>
+          <w:numId w:val="2"/>
+        </w:numPr>
+      </w:pPr>
+      <w:r>
+        <w:rPr>
+          <w:b/>
+          <w:bCs/>
+        </w:rPr>
+        <w:t>Fulfilled</w:t>
+      </w:r>
+      <w:r>
+        <w:t>: The dishwasher has completed the washing cycle and is full of clean dishes.</w:t>
+      </w:r>
+    </w:p>
+    <w:p>
+      <w:pPr>
+        <w:numPr>
+          <w:ilvl w:val="0"/>
+          <w:numId w:val="2"/>
+        </w:numPr>
+      </w:pPr>
+      <w:r>
+        <w:rPr>
+          <w:b/>
+          <w:bCs/>
+        </w:rPr>
+        <w:t>Rejected</w:t>
+      </w:r>
+      <w:r>
+        <w:t>: The dishwasher encountered a problem (it didn’t receive soap!) and returns unclean dishes.</w:t>
+      </w:r>
+    </w:p>
+    <w:p>
+      <w:r>
+        <w:t>If our dishwashing promise is fulfilled, we’ll be able to perform related tasks, such as unloading the clean dishes from the dishwasher. If it’s rejected, we can take alternate steps, such as running it again with soap or washing the dishes by hand.</w:t>
+      </w:r>
+    </w:p>
+    <w:p>
+      <w:r>
+        <w:t>All promises eventually settle, enabling us to write logic for what to do if the promise fulfills or if it rejects.</w:t>
+      </w:r>
+    </w:p>
+    <w:p>
+      <w:pPr>
+        <w:jc w:val="center"/>
+      </w:pPr>
+      <w:r>
+        <w:rPr>
+          <w:noProof/>
+        </w:rPr>
+        <w:drawing>
+          <wp:inline distT="0" distB="0" distL="0" distR="0" wp14:anchorId="4A9A46AC" wp14:editId="030EB69B">
+            <wp:extent cx="3045350" cy="3153369"/>
+            <wp:effectExtent l="0" t="0" r="3175" b="9525"/>
+            <wp:docPr id="2" name="Graphic 2"/>
+            <wp:cNvGraphicFramePr>
+              <a:graphicFrameLocks xmlns:a="http://schemas.openxmlformats.org/drawingml/2006/main" noChangeAspect="1"/>
+            </wp:cNvGraphicFramePr>
+            <a:graphic xmlns:a="http://schemas.openxmlformats.org/drawingml/2006/main">
+              <a:graphicData uri="http://schemas.openxmlformats.org/drawingml/2006/picture">
+                <pic:pic xmlns:pic="http://schemas.openxmlformats.org/drawingml/2006/picture">
+                  <pic:nvPicPr>
+                    <pic:cNvPr id="2" name="Graphic 2"/>
+                    <pic:cNvPicPr/>
+                  </pic:nvPicPr>
+                  <pic:blipFill>
+                    <a:blip r:embed="rId5" cstate="print">
+                      <a:extLst>
+                        <a:ext uri="{28A0092B-C50C-407E-A947-70E740481C1C}">
+                          <a14:useLocalDpi xmlns:a14="http://schemas.microsoft.com/office/drawing/2010/main" val="0"/>
+                        </a:ext>
+                        <a:ext uri="{96DAC541-7B7A-43D3-8B79-37D633B846F1}">
+                          <asvg:svgBlip xmlns:asvg="http://schemas.microsoft.com/office/drawing/2016/SVG/main" r:embed="rId6"/>
+                        </a:ext>
+                      </a:extLst>
+                    </a:blip>
+                    <a:stretch>
+                      <a:fillRect/>
+                    </a:stretch>
+                  </pic:blipFill>
+                  <pic:spPr>
+                    <a:xfrm>
+                      <a:off x="0" y="0"/>
+                      <a:ext cx="3057727" cy="3166185"/>
+                    </a:xfrm>
+                    <a:prstGeom prst="rect">
+                      <a:avLst/>
+                    </a:prstGeom>
+                  </pic:spPr>
+                </pic:pic>
+              </a:graphicData>
+            </a:graphic>
+          </wp:inline>
+        </w:drawing>
+      </w:r>
+    </w:p>
+    <w:p/>
+    <w:p>
+      <w:r>
+        <w:rPr>
+          <w:b/>
+          <w:bCs/>
+        </w:rPr>
+        <w:lastRenderedPageBreak/>
+        <w:t>Constructing a Promise Object</w:t>
+      </w:r>
+    </w:p>
+    <w:p>
+      <w:r>
+        <w:t>Let’s construct a promise! To create a new Promise object, we use the new keyword and the Promise constructor method:</w:t>
+      </w:r>
+    </w:p>
+    <w:p>
+      <w:r>
+        <w:t xml:space="preserve">const </w:t>
+      </w:r>
+      <w:proofErr w:type="spellStart"/>
+      <w:r>
+        <w:t>executorFunction</w:t>
+      </w:r>
+      <w:proofErr w:type="spellEnd"/>
+      <w:r>
+        <w:t xml:space="preserve"> = (resolve, reject) =&gt; { };</w:t>
+      </w:r>
+      <w:r>
+        <w:br/>
+        <w:t xml:space="preserve">const </w:t>
+      </w:r>
+      <w:proofErr w:type="spellStart"/>
+      <w:r>
+        <w:t>myFirstPromise</w:t>
+      </w:r>
+      <w:proofErr w:type="spellEnd"/>
+      <w:r>
+        <w:t xml:space="preserve"> = new Promise(</w:t>
+      </w:r>
+      <w:proofErr w:type="spellStart"/>
+      <w:r>
+        <w:t>executorFunction</w:t>
+      </w:r>
+      <w:proofErr w:type="spellEnd"/>
+      <w:r>
+        <w:t>);</w:t>
+      </w:r>
+    </w:p>
+    <w:p>
+      <w:r>
+        <w:t>The Promise constructor method takes a function parameter called the </w:t>
+      </w:r>
+      <w:r>
+        <w:rPr>
+          <w:i/>
+          <w:iCs/>
+        </w:rPr>
+        <w:t>executor function</w:t>
+      </w:r>
+      <w:r>
+        <w:t> which runs automatically when the constructor is called. The executor function generally starts an asynchronous operation and dictates how the promise should be settled.</w:t>
+      </w:r>
+    </w:p>
+    <w:p>
+      <w:r>
+        <w:t>The executor function has two function parameters, usually referred to as the </w:t>
+      </w:r>
+      <w:proofErr w:type="gramStart"/>
+      <w:r>
+        <w:t>resolve(</w:t>
+      </w:r>
+      <w:proofErr w:type="gramEnd"/>
+      <w:r>
+        <w:t>) and reject() functions. The </w:t>
+      </w:r>
+      <w:proofErr w:type="gramStart"/>
+      <w:r>
+        <w:t>resolve(</w:t>
+      </w:r>
+      <w:proofErr w:type="gramEnd"/>
+      <w:r>
+        <w:t>) and reject() functions aren’t defined by the programmer. When the Promise constructor runs, JavaScript will pass </w:t>
+      </w:r>
+      <w:r>
+        <w:rPr>
+          <w:b/>
+          <w:bCs/>
+        </w:rPr>
+        <w:t>its own</w:t>
+      </w:r>
+      <w:r>
+        <w:t> </w:t>
+      </w:r>
+      <w:proofErr w:type="gramStart"/>
+      <w:r>
+        <w:t>resolve(</w:t>
+      </w:r>
+      <w:proofErr w:type="gramEnd"/>
+      <w:r>
+        <w:t>) and reject() functions into the executor function.</w:t>
+      </w:r>
+    </w:p>
+    <w:p>
+      <w:pPr>
+        <w:numPr>
+          <w:ilvl w:val="0"/>
+          <w:numId w:val="3"/>
+        </w:numPr>
+      </w:pPr>
+      <w:r>
+        <w:t>resolve is a function with one argument. Under the hood, if invoked, </w:t>
+      </w:r>
+      <w:proofErr w:type="gramStart"/>
+      <w:r>
+        <w:t>resolve(</w:t>
+      </w:r>
+      <w:proofErr w:type="gramEnd"/>
+      <w:r>
+        <w:t>) will change the promise’s status from pending to fulfilled, and the promise’s resolved value will be set to the argument passed into resolve().</w:t>
+      </w:r>
+    </w:p>
+    <w:p>
+      <w:pPr>
+        <w:numPr>
+          <w:ilvl w:val="0"/>
+          <w:numId w:val="3"/>
+        </w:numPr>
+      </w:pPr>
+      <w:r>
+        <w:t>reject is a function that takes a reason or error as an argument. Under the hood, if invoked, </w:t>
+      </w:r>
+      <w:proofErr w:type="gramStart"/>
+      <w:r>
+        <w:t>reject(</w:t>
+      </w:r>
+      <w:proofErr w:type="gramEnd"/>
+      <w:r>
+        <w:t>) will change the promise’s status from pending to rejected, and the promise’s rejection reason will be set to the argument passed into reject().</w:t>
+      </w:r>
+    </w:p>
+    <w:p>
+      <w:r>
+        <w:t>Let’s look at an example executor function in a Promise constructor:</w:t>
+      </w:r>
+    </w:p>
+    <w:p>
+      <w:r>
+        <w:t xml:space="preserve">const </w:t>
+      </w:r>
+      <w:proofErr w:type="spellStart"/>
+      <w:r>
+        <w:t>executorFunction</w:t>
+      </w:r>
+      <w:proofErr w:type="spellEnd"/>
+      <w:r>
+        <w:t xml:space="preserve"> = (resolve, reject) =&gt; {</w:t>
+      </w:r>
+      <w:r>
+        <w:br/>
+        <w:t>  if (</w:t>
+      </w:r>
+      <w:proofErr w:type="spellStart"/>
+      <w:r>
+        <w:t>someCondition</w:t>
+      </w:r>
+      <w:proofErr w:type="spellEnd"/>
+      <w:r>
+        <w:t>) {</w:t>
+      </w:r>
+      <w:r>
+        <w:br/>
+        <w:t>      </w:t>
+      </w:r>
+      <w:proofErr w:type="gramStart"/>
+      <w:r>
+        <w:t>resolve(</w:t>
+      </w:r>
+      <w:proofErr w:type="gramEnd"/>
+      <w:r>
+        <w:t>'I resolved!');</w:t>
+      </w:r>
+      <w:r>
+        <w:br/>
+        <w:t>  } else {</w:t>
+      </w:r>
+      <w:r>
+        <w:br/>
+        <w:t xml:space="preserve">      reject('I rejected!'); </w:t>
+      </w:r>
+      <w:r>
+        <w:br/>
+        <w:t>  }</w:t>
+      </w:r>
+      <w:r>
+        <w:br/>
+        <w:t>}</w:t>
+      </w:r>
+      <w:r>
+        <w:br/>
+        <w:t xml:space="preserve">const </w:t>
+      </w:r>
+      <w:proofErr w:type="spellStart"/>
+      <w:r>
+        <w:t>myFirstPromise</w:t>
+      </w:r>
+      <w:proofErr w:type="spellEnd"/>
+      <w:r>
+        <w:t xml:space="preserve"> = new Promise(</w:t>
+      </w:r>
+      <w:proofErr w:type="spellStart"/>
+      <w:r>
+        <w:t>executorFunction</w:t>
+      </w:r>
+      <w:proofErr w:type="spellEnd"/>
+      <w:r>
+        <w:t>);</w:t>
+      </w:r>
+    </w:p>
+    <w:p>
+      <w:r>
+        <w:t>Let’s break down what’s happening above:</w:t>
+      </w:r>
+    </w:p>
+    <w:p>
+      <w:pPr>
+        <w:numPr>
+          <w:ilvl w:val="0"/>
+          <w:numId w:val="4"/>
+        </w:numPr>
+      </w:pPr>
+      <w:r>
+        <w:t>We declare a variable </w:t>
+      </w:r>
+      <w:proofErr w:type="spellStart"/>
+      <w:r>
+        <w:t>myFirstPromise</w:t>
+      </w:r>
+      <w:proofErr w:type="spellEnd"/>
+    </w:p>
+    <w:p>
+      <w:pPr>
+        <w:numPr>
+          <w:ilvl w:val="0"/>
+          <w:numId w:val="4"/>
+        </w:numPr>
+      </w:pPr>
+      <w:proofErr w:type="spellStart"/>
+      <w:r>
+        <w:t>myFirstPromise</w:t>
+      </w:r>
+      <w:proofErr w:type="spellEnd"/>
+      <w:r>
+        <w:t xml:space="preserve"> is constructed using new </w:t>
+      </w:r>
+      <w:proofErr w:type="gramStart"/>
+      <w:r>
+        <w:t>Promise(</w:t>
+      </w:r>
+      <w:proofErr w:type="gramEnd"/>
+      <w:r>
+        <w:t>) which is the Promise constructor method.</w:t>
+      </w:r>
+    </w:p>
+    <w:p>
+      <w:pPr>
+        <w:numPr>
+          <w:ilvl w:val="0"/>
+          <w:numId w:val="4"/>
+        </w:numPr>
+      </w:pPr>
+      <w:proofErr w:type="spellStart"/>
+      <w:proofErr w:type="gramStart"/>
+      <w:r>
+        <w:t>executorFunction</w:t>
+      </w:r>
+      <w:proofErr w:type="spellEnd"/>
+      <w:r>
+        <w:t>(</w:t>
+      </w:r>
+      <w:proofErr w:type="gramEnd"/>
+      <w:r>
+        <w:t>) is passed to the constructor and has two functions as parameters: resolve and reject.</w:t>
+      </w:r>
+    </w:p>
+    <w:p>
+      <w:pPr>
+        <w:numPr>
+          <w:ilvl w:val="0"/>
+          <w:numId w:val="4"/>
+        </w:numPr>
+      </w:pPr>
+      <w:r>
+        <w:t>If </w:t>
+      </w:r>
+      <w:proofErr w:type="spellStart"/>
+      <w:r>
+        <w:t>someCondition</w:t>
+      </w:r>
+      <w:proofErr w:type="spellEnd"/>
+      <w:r>
+        <w:t> evaluates to true, we invoke </w:t>
+      </w:r>
+      <w:proofErr w:type="gramStart"/>
+      <w:r>
+        <w:t>resolve(</w:t>
+      </w:r>
+      <w:proofErr w:type="gramEnd"/>
+      <w:r>
+        <w:t>) with the string 'I resolved!'</w:t>
+      </w:r>
+    </w:p>
+    <w:p>
+      <w:pPr>
+        <w:numPr>
+          <w:ilvl w:val="0"/>
+          <w:numId w:val="4"/>
+        </w:numPr>
+      </w:pPr>
+      <w:r>
+        <w:t>If not, we invoke </w:t>
+      </w:r>
+      <w:proofErr w:type="gramStart"/>
+      <w:r>
+        <w:t>reject(</w:t>
+      </w:r>
+      <w:proofErr w:type="gramEnd"/>
+      <w:r>
+        <w:t>) with the string 'I rejected!'</w:t>
+      </w:r>
+    </w:p>
+    <w:p>
+      <w:r>
+        <w:t>In our example, </w:t>
+      </w:r>
+      <w:proofErr w:type="spellStart"/>
+      <w:r>
+        <w:t>myFirstPromise</w:t>
+      </w:r>
+      <w:proofErr w:type="spellEnd"/>
+      <w:r>
+        <w:t xml:space="preserve"> resolves or rejects based on a simple condition, but, in practice, promises settle based on the results of asynchronous operations. For example, a database request may </w:t>
+      </w:r>
+      <w:r>
+        <w:lastRenderedPageBreak/>
+        <w:t>fulfill with the data from a query or reject with an error thrown. In this exercise, we’ll construct promises which resolve synchronously to more easily understand how they work.</w:t>
+      </w:r>
+    </w:p>
     <w:p/>
     <w:sectPr>
       <w:pgSz w:w="12240" w:h="15840"/>
@@ -11,6 +636,619 @@
     </w:sectPr>
   </w:body>
 </w:document>
+</file>
+
+<file path=word/numbering.xml><?xml version="1.0" encoding="utf-8"?>
+<w:numbering xmlns:wpc="http://schemas.microsoft.com/office/word/2010/wordprocessingCanvas" xmlns:cx="http://schemas.microsoft.com/office/drawing/2014/chartex" xmlns:cx1="http://schemas.microsoft.com/office/drawing/2015/9/8/chartex" xmlns:cx2="http://schemas.microsoft.com/office/drawing/2015/10/21/chartex" xmlns:cx3="http://schemas.microsoft.com/office/drawing/2016/5/9/chartex" xmlns:cx4="http://schemas.microsoft.com/office/drawing/2016/5/10/chartex" xmlns:cx5="http://schemas.microsoft.com/office/drawing/2016/5/11/chartex" xmlns:cx6="http://schemas.microsoft.com/office/drawing/2016/5/12/chartex" xmlns:cx7="http://schemas.microsoft.com/office/drawing/2016/5/13/chartex" xmlns:cx8="http://schemas.microsoft.com/office/drawing/2016/5/14/chartex" xmlns:mc="http://schemas.openxmlformats.org/markup-compatibility/2006" xmlns:aink="http://schemas.microsoft.com/office/drawing/2016/ink" xmlns:am3d="http://schemas.microsoft.com/office/drawing/2017/model3d" xmlns:o="urn:schemas-microsoft-com:office:office" xmlns:r="http://schemas.openxmlformats.org/officeDocument/2006/relationships" xmlns:m="http://schemas.openxmlformats.org/officeDocument/2006/math" xmlns:v="urn:schemas-microsoft-com:vml" xmlns:wp14="http://schemas.microsoft.com/office/word/2010/wordprocessingDrawing" xmlns:wp="http://schemas.openxmlformats.org/drawingml/2006/wordprocessingDrawing" xmlns:w10="urn:schemas-microsoft-com:office:word" xmlns:w="http://schemas.openxmlformats.org/wordprocessingml/2006/main" xmlns:w14="http://schemas.microsoft.com/office/word/2010/wordml" xmlns:w15="http://schemas.microsoft.com/office/word/2012/wordml" xmlns:w16cex="http://schemas.microsoft.com/office/word/2018/wordml/cex" xmlns:w16cid="http://schemas.microsoft.com/office/word/2016/wordml/cid" xmlns:w16="http://schemas.microsoft.com/office/word/2018/wordml" xmlns:w16sdtdh="http://schemas.microsoft.com/office/word/2020/wordml/sdtdatahash" xmlns:w16se="http://schemas.microsoft.com/office/word/2015/wordml/symex" xmlns:wpg="http://schemas.microsoft.com/office/word/2010/wordprocessingGroup" xmlns:wpi="http://schemas.microsoft.com/office/word/2010/wordprocessingInk" xmlns:wne="http://schemas.microsoft.com/office/word/2006/wordml" xmlns:wps="http://schemas.microsoft.com/office/word/2010/wordprocessingShape" mc:Ignorable="w14 w15 w16se w16cid w16 w16cex w16sdtdh wp14">
+  <w:abstractNum w:abstractNumId="0" w15:restartNumberingAfterBreak="0">
+    <w:nsid w:val="06E37249"/>
+    <w:multiLevelType w:val="multilevel"/>
+    <w:tmpl w:val="4CE8B2BC"/>
+    <w:lvl w:ilvl="0">
+      <w:start w:val="1"/>
+      <w:numFmt w:val="bullet"/>
+      <w:lvlText w:val=""/>
+      <w:lvlJc w:val="left"/>
+      <w:pPr>
+        <w:tabs>
+          <w:tab w:val="num" w:pos="720"/>
+        </w:tabs>
+        <w:ind w:left="720" w:hanging="360"/>
+      </w:pPr>
+      <w:rPr>
+        <w:rFonts w:ascii="Symbol" w:hAnsi="Symbol" w:hint="default"/>
+        <w:sz w:val="20"/>
+      </w:rPr>
+    </w:lvl>
+    <w:lvl w:ilvl="1" w:tentative="1">
+      <w:start w:val="1"/>
+      <w:numFmt w:val="bullet"/>
+      <w:lvlText w:val="o"/>
+      <w:lvlJc w:val="left"/>
+      <w:pPr>
+        <w:tabs>
+          <w:tab w:val="num" w:pos="1440"/>
+        </w:tabs>
+        <w:ind w:left="1440" w:hanging="360"/>
+      </w:pPr>
+      <w:rPr>
+        <w:rFonts w:ascii="Courier New" w:hAnsi="Courier New" w:hint="default"/>
+        <w:sz w:val="20"/>
+      </w:rPr>
+    </w:lvl>
+    <w:lvl w:ilvl="2" w:tentative="1">
+      <w:start w:val="1"/>
+      <w:numFmt w:val="bullet"/>
+      <w:lvlText w:val=""/>
+      <w:lvlJc w:val="left"/>
+      <w:pPr>
+        <w:tabs>
+          <w:tab w:val="num" w:pos="2160"/>
+        </w:tabs>
+        <w:ind w:left="2160" w:hanging="360"/>
+      </w:pPr>
+      <w:rPr>
+        <w:rFonts w:ascii="Wingdings" w:hAnsi="Wingdings" w:hint="default"/>
+        <w:sz w:val="20"/>
+      </w:rPr>
+    </w:lvl>
+    <w:lvl w:ilvl="3" w:tentative="1">
+      <w:start w:val="1"/>
+      <w:numFmt w:val="bullet"/>
+      <w:lvlText w:val=""/>
+      <w:lvlJc w:val="left"/>
+      <w:pPr>
+        <w:tabs>
+          <w:tab w:val="num" w:pos="2880"/>
+        </w:tabs>
+        <w:ind w:left="2880" w:hanging="360"/>
+      </w:pPr>
+      <w:rPr>
+        <w:rFonts w:ascii="Wingdings" w:hAnsi="Wingdings" w:hint="default"/>
+        <w:sz w:val="20"/>
+      </w:rPr>
+    </w:lvl>
+    <w:lvl w:ilvl="4" w:tentative="1">
+      <w:start w:val="1"/>
+      <w:numFmt w:val="bullet"/>
+      <w:lvlText w:val=""/>
+      <w:lvlJc w:val="left"/>
+      <w:pPr>
+        <w:tabs>
+          <w:tab w:val="num" w:pos="3600"/>
+        </w:tabs>
+        <w:ind w:left="3600" w:hanging="360"/>
+      </w:pPr>
+      <w:rPr>
+        <w:rFonts w:ascii="Wingdings" w:hAnsi="Wingdings" w:hint="default"/>
+        <w:sz w:val="20"/>
+      </w:rPr>
+    </w:lvl>
+    <w:lvl w:ilvl="5" w:tentative="1">
+      <w:start w:val="1"/>
+      <w:numFmt w:val="bullet"/>
+      <w:lvlText w:val=""/>
+      <w:lvlJc w:val="left"/>
+      <w:pPr>
+        <w:tabs>
+          <w:tab w:val="num" w:pos="4320"/>
+        </w:tabs>
+        <w:ind w:left="4320" w:hanging="360"/>
+      </w:pPr>
+      <w:rPr>
+        <w:rFonts w:ascii="Wingdings" w:hAnsi="Wingdings" w:hint="default"/>
+        <w:sz w:val="20"/>
+      </w:rPr>
+    </w:lvl>
+    <w:lvl w:ilvl="6" w:tentative="1">
+      <w:start w:val="1"/>
+      <w:numFmt w:val="bullet"/>
+      <w:lvlText w:val=""/>
+      <w:lvlJc w:val="left"/>
+      <w:pPr>
+        <w:tabs>
+          <w:tab w:val="num" w:pos="5040"/>
+        </w:tabs>
+        <w:ind w:left="5040" w:hanging="360"/>
+      </w:pPr>
+      <w:rPr>
+        <w:rFonts w:ascii="Wingdings" w:hAnsi="Wingdings" w:hint="default"/>
+        <w:sz w:val="20"/>
+      </w:rPr>
+    </w:lvl>
+    <w:lvl w:ilvl="7" w:tentative="1">
+      <w:start w:val="1"/>
+      <w:numFmt w:val="bullet"/>
+      <w:lvlText w:val=""/>
+      <w:lvlJc w:val="left"/>
+      <w:pPr>
+        <w:tabs>
+          <w:tab w:val="num" w:pos="5760"/>
+        </w:tabs>
+        <w:ind w:left="5760" w:hanging="360"/>
+      </w:pPr>
+      <w:rPr>
+        <w:rFonts w:ascii="Wingdings" w:hAnsi="Wingdings" w:hint="default"/>
+        <w:sz w:val="20"/>
+      </w:rPr>
+    </w:lvl>
+    <w:lvl w:ilvl="8" w:tentative="1">
+      <w:start w:val="1"/>
+      <w:numFmt w:val="bullet"/>
+      <w:lvlText w:val=""/>
+      <w:lvlJc w:val="left"/>
+      <w:pPr>
+        <w:tabs>
+          <w:tab w:val="num" w:pos="6480"/>
+        </w:tabs>
+        <w:ind w:left="6480" w:hanging="360"/>
+      </w:pPr>
+      <w:rPr>
+        <w:rFonts w:ascii="Wingdings" w:hAnsi="Wingdings" w:hint="default"/>
+        <w:sz w:val="20"/>
+      </w:rPr>
+    </w:lvl>
+  </w:abstractNum>
+  <w:abstractNum w:abstractNumId="1" w15:restartNumberingAfterBreak="0">
+    <w:nsid w:val="08AB41E8"/>
+    <w:multiLevelType w:val="multilevel"/>
+    <w:tmpl w:val="38F46E2C"/>
+    <w:lvl w:ilvl="0">
+      <w:start w:val="1"/>
+      <w:numFmt w:val="bullet"/>
+      <w:lvlText w:val=""/>
+      <w:lvlJc w:val="left"/>
+      <w:pPr>
+        <w:tabs>
+          <w:tab w:val="num" w:pos="720"/>
+        </w:tabs>
+        <w:ind w:left="720" w:hanging="360"/>
+      </w:pPr>
+      <w:rPr>
+        <w:rFonts w:ascii="Symbol" w:hAnsi="Symbol" w:hint="default"/>
+        <w:sz w:val="20"/>
+      </w:rPr>
+    </w:lvl>
+    <w:lvl w:ilvl="1" w:tentative="1">
+      <w:start w:val="1"/>
+      <w:numFmt w:val="bullet"/>
+      <w:lvlText w:val="o"/>
+      <w:lvlJc w:val="left"/>
+      <w:pPr>
+        <w:tabs>
+          <w:tab w:val="num" w:pos="1440"/>
+        </w:tabs>
+        <w:ind w:left="1440" w:hanging="360"/>
+      </w:pPr>
+      <w:rPr>
+        <w:rFonts w:ascii="Courier New" w:hAnsi="Courier New" w:hint="default"/>
+        <w:sz w:val="20"/>
+      </w:rPr>
+    </w:lvl>
+    <w:lvl w:ilvl="2" w:tentative="1">
+      <w:start w:val="1"/>
+      <w:numFmt w:val="bullet"/>
+      <w:lvlText w:val=""/>
+      <w:lvlJc w:val="left"/>
+      <w:pPr>
+        <w:tabs>
+          <w:tab w:val="num" w:pos="2160"/>
+        </w:tabs>
+        <w:ind w:left="2160" w:hanging="360"/>
+      </w:pPr>
+      <w:rPr>
+        <w:rFonts w:ascii="Wingdings" w:hAnsi="Wingdings" w:hint="default"/>
+        <w:sz w:val="20"/>
+      </w:rPr>
+    </w:lvl>
+    <w:lvl w:ilvl="3" w:tentative="1">
+      <w:start w:val="1"/>
+      <w:numFmt w:val="bullet"/>
+      <w:lvlText w:val=""/>
+      <w:lvlJc w:val="left"/>
+      <w:pPr>
+        <w:tabs>
+          <w:tab w:val="num" w:pos="2880"/>
+        </w:tabs>
+        <w:ind w:left="2880" w:hanging="360"/>
+      </w:pPr>
+      <w:rPr>
+        <w:rFonts w:ascii="Wingdings" w:hAnsi="Wingdings" w:hint="default"/>
+        <w:sz w:val="20"/>
+      </w:rPr>
+    </w:lvl>
+    <w:lvl w:ilvl="4" w:tentative="1">
+      <w:start w:val="1"/>
+      <w:numFmt w:val="bullet"/>
+      <w:lvlText w:val=""/>
+      <w:lvlJc w:val="left"/>
+      <w:pPr>
+        <w:tabs>
+          <w:tab w:val="num" w:pos="3600"/>
+        </w:tabs>
+        <w:ind w:left="3600" w:hanging="360"/>
+      </w:pPr>
+      <w:rPr>
+        <w:rFonts w:ascii="Wingdings" w:hAnsi="Wingdings" w:hint="default"/>
+        <w:sz w:val="20"/>
+      </w:rPr>
+    </w:lvl>
+    <w:lvl w:ilvl="5" w:tentative="1">
+      <w:start w:val="1"/>
+      <w:numFmt w:val="bullet"/>
+      <w:lvlText w:val=""/>
+      <w:lvlJc w:val="left"/>
+      <w:pPr>
+        <w:tabs>
+          <w:tab w:val="num" w:pos="4320"/>
+        </w:tabs>
+        <w:ind w:left="4320" w:hanging="360"/>
+      </w:pPr>
+      <w:rPr>
+        <w:rFonts w:ascii="Wingdings" w:hAnsi="Wingdings" w:hint="default"/>
+        <w:sz w:val="20"/>
+      </w:rPr>
+    </w:lvl>
+    <w:lvl w:ilvl="6" w:tentative="1">
+      <w:start w:val="1"/>
+      <w:numFmt w:val="bullet"/>
+      <w:lvlText w:val=""/>
+      <w:lvlJc w:val="left"/>
+      <w:pPr>
+        <w:tabs>
+          <w:tab w:val="num" w:pos="5040"/>
+        </w:tabs>
+        <w:ind w:left="5040" w:hanging="360"/>
+      </w:pPr>
+      <w:rPr>
+        <w:rFonts w:ascii="Wingdings" w:hAnsi="Wingdings" w:hint="default"/>
+        <w:sz w:val="20"/>
+      </w:rPr>
+    </w:lvl>
+    <w:lvl w:ilvl="7" w:tentative="1">
+      <w:start w:val="1"/>
+      <w:numFmt w:val="bullet"/>
+      <w:lvlText w:val=""/>
+      <w:lvlJc w:val="left"/>
+      <w:pPr>
+        <w:tabs>
+          <w:tab w:val="num" w:pos="5760"/>
+        </w:tabs>
+        <w:ind w:left="5760" w:hanging="360"/>
+      </w:pPr>
+      <w:rPr>
+        <w:rFonts w:ascii="Wingdings" w:hAnsi="Wingdings" w:hint="default"/>
+        <w:sz w:val="20"/>
+      </w:rPr>
+    </w:lvl>
+    <w:lvl w:ilvl="8" w:tentative="1">
+      <w:start w:val="1"/>
+      <w:numFmt w:val="bullet"/>
+      <w:lvlText w:val=""/>
+      <w:lvlJc w:val="left"/>
+      <w:pPr>
+        <w:tabs>
+          <w:tab w:val="num" w:pos="6480"/>
+        </w:tabs>
+        <w:ind w:left="6480" w:hanging="360"/>
+      </w:pPr>
+      <w:rPr>
+        <w:rFonts w:ascii="Wingdings" w:hAnsi="Wingdings" w:hint="default"/>
+        <w:sz w:val="20"/>
+      </w:rPr>
+    </w:lvl>
+  </w:abstractNum>
+  <w:abstractNum w:abstractNumId="2" w15:restartNumberingAfterBreak="0">
+    <w:nsid w:val="116F1220"/>
+    <w:multiLevelType w:val="multilevel"/>
+    <w:tmpl w:val="01E63CB2"/>
+    <w:lvl w:ilvl="0">
+      <w:start w:val="1"/>
+      <w:numFmt w:val="bullet"/>
+      <w:lvlText w:val=""/>
+      <w:lvlJc w:val="left"/>
+      <w:pPr>
+        <w:tabs>
+          <w:tab w:val="num" w:pos="720"/>
+        </w:tabs>
+        <w:ind w:left="720" w:hanging="360"/>
+      </w:pPr>
+      <w:rPr>
+        <w:rFonts w:ascii="Symbol" w:hAnsi="Symbol" w:hint="default"/>
+        <w:sz w:val="20"/>
+      </w:rPr>
+    </w:lvl>
+    <w:lvl w:ilvl="1" w:tentative="1">
+      <w:start w:val="1"/>
+      <w:numFmt w:val="bullet"/>
+      <w:lvlText w:val="o"/>
+      <w:lvlJc w:val="left"/>
+      <w:pPr>
+        <w:tabs>
+          <w:tab w:val="num" w:pos="1440"/>
+        </w:tabs>
+        <w:ind w:left="1440" w:hanging="360"/>
+      </w:pPr>
+      <w:rPr>
+        <w:rFonts w:ascii="Courier New" w:hAnsi="Courier New" w:hint="default"/>
+        <w:sz w:val="20"/>
+      </w:rPr>
+    </w:lvl>
+    <w:lvl w:ilvl="2" w:tentative="1">
+      <w:start w:val="1"/>
+      <w:numFmt w:val="bullet"/>
+      <w:lvlText w:val=""/>
+      <w:lvlJc w:val="left"/>
+      <w:pPr>
+        <w:tabs>
+          <w:tab w:val="num" w:pos="2160"/>
+        </w:tabs>
+        <w:ind w:left="2160" w:hanging="360"/>
+      </w:pPr>
+      <w:rPr>
+        <w:rFonts w:ascii="Wingdings" w:hAnsi="Wingdings" w:hint="default"/>
+        <w:sz w:val="20"/>
+      </w:rPr>
+    </w:lvl>
+    <w:lvl w:ilvl="3" w:tentative="1">
+      <w:start w:val="1"/>
+      <w:numFmt w:val="bullet"/>
+      <w:lvlText w:val=""/>
+      <w:lvlJc w:val="left"/>
+      <w:pPr>
+        <w:tabs>
+          <w:tab w:val="num" w:pos="2880"/>
+        </w:tabs>
+        <w:ind w:left="2880" w:hanging="360"/>
+      </w:pPr>
+      <w:rPr>
+        <w:rFonts w:ascii="Wingdings" w:hAnsi="Wingdings" w:hint="default"/>
+        <w:sz w:val="20"/>
+      </w:rPr>
+    </w:lvl>
+    <w:lvl w:ilvl="4" w:tentative="1">
+      <w:start w:val="1"/>
+      <w:numFmt w:val="bullet"/>
+      <w:lvlText w:val=""/>
+      <w:lvlJc w:val="left"/>
+      <w:pPr>
+        <w:tabs>
+          <w:tab w:val="num" w:pos="3600"/>
+        </w:tabs>
+        <w:ind w:left="3600" w:hanging="360"/>
+      </w:pPr>
+      <w:rPr>
+        <w:rFonts w:ascii="Wingdings" w:hAnsi="Wingdings" w:hint="default"/>
+        <w:sz w:val="20"/>
+      </w:rPr>
+    </w:lvl>
+    <w:lvl w:ilvl="5" w:tentative="1">
+      <w:start w:val="1"/>
+      <w:numFmt w:val="bullet"/>
+      <w:lvlText w:val=""/>
+      <w:lvlJc w:val="left"/>
+      <w:pPr>
+        <w:tabs>
+          <w:tab w:val="num" w:pos="4320"/>
+        </w:tabs>
+        <w:ind w:left="4320" w:hanging="360"/>
+      </w:pPr>
+      <w:rPr>
+        <w:rFonts w:ascii="Wingdings" w:hAnsi="Wingdings" w:hint="default"/>
+        <w:sz w:val="20"/>
+      </w:rPr>
+    </w:lvl>
+    <w:lvl w:ilvl="6" w:tentative="1">
+      <w:start w:val="1"/>
+      <w:numFmt w:val="bullet"/>
+      <w:lvlText w:val=""/>
+      <w:lvlJc w:val="left"/>
+      <w:pPr>
+        <w:tabs>
+          <w:tab w:val="num" w:pos="5040"/>
+        </w:tabs>
+        <w:ind w:left="5040" w:hanging="360"/>
+      </w:pPr>
+      <w:rPr>
+        <w:rFonts w:ascii="Wingdings" w:hAnsi="Wingdings" w:hint="default"/>
+        <w:sz w:val="20"/>
+      </w:rPr>
+    </w:lvl>
+    <w:lvl w:ilvl="7" w:tentative="1">
+      <w:start w:val="1"/>
+      <w:numFmt w:val="bullet"/>
+      <w:lvlText w:val=""/>
+      <w:lvlJc w:val="left"/>
+      <w:pPr>
+        <w:tabs>
+          <w:tab w:val="num" w:pos="5760"/>
+        </w:tabs>
+        <w:ind w:left="5760" w:hanging="360"/>
+      </w:pPr>
+      <w:rPr>
+        <w:rFonts w:ascii="Wingdings" w:hAnsi="Wingdings" w:hint="default"/>
+        <w:sz w:val="20"/>
+      </w:rPr>
+    </w:lvl>
+    <w:lvl w:ilvl="8" w:tentative="1">
+      <w:start w:val="1"/>
+      <w:numFmt w:val="bullet"/>
+      <w:lvlText w:val=""/>
+      <w:lvlJc w:val="left"/>
+      <w:pPr>
+        <w:tabs>
+          <w:tab w:val="num" w:pos="6480"/>
+        </w:tabs>
+        <w:ind w:left="6480" w:hanging="360"/>
+      </w:pPr>
+      <w:rPr>
+        <w:rFonts w:ascii="Wingdings" w:hAnsi="Wingdings" w:hint="default"/>
+        <w:sz w:val="20"/>
+      </w:rPr>
+    </w:lvl>
+  </w:abstractNum>
+  <w:abstractNum w:abstractNumId="3" w15:restartNumberingAfterBreak="0">
+    <w:nsid w:val="35F0062E"/>
+    <w:multiLevelType w:val="multilevel"/>
+    <w:tmpl w:val="5FE8CEA4"/>
+    <w:lvl w:ilvl="0">
+      <w:start w:val="1"/>
+      <w:numFmt w:val="bullet"/>
+      <w:lvlText w:val=""/>
+      <w:lvlJc w:val="left"/>
+      <w:pPr>
+        <w:tabs>
+          <w:tab w:val="num" w:pos="720"/>
+        </w:tabs>
+        <w:ind w:left="720" w:hanging="360"/>
+      </w:pPr>
+      <w:rPr>
+        <w:rFonts w:ascii="Symbol" w:hAnsi="Symbol" w:hint="default"/>
+        <w:sz w:val="20"/>
+      </w:rPr>
+    </w:lvl>
+    <w:lvl w:ilvl="1" w:tentative="1">
+      <w:start w:val="1"/>
+      <w:numFmt w:val="bullet"/>
+      <w:lvlText w:val="o"/>
+      <w:lvlJc w:val="left"/>
+      <w:pPr>
+        <w:tabs>
+          <w:tab w:val="num" w:pos="1440"/>
+        </w:tabs>
+        <w:ind w:left="1440" w:hanging="360"/>
+      </w:pPr>
+      <w:rPr>
+        <w:rFonts w:ascii="Courier New" w:hAnsi="Courier New" w:hint="default"/>
+        <w:sz w:val="20"/>
+      </w:rPr>
+    </w:lvl>
+    <w:lvl w:ilvl="2" w:tentative="1">
+      <w:start w:val="1"/>
+      <w:numFmt w:val="bullet"/>
+      <w:lvlText w:val=""/>
+      <w:lvlJc w:val="left"/>
+      <w:pPr>
+        <w:tabs>
+          <w:tab w:val="num" w:pos="2160"/>
+        </w:tabs>
+        <w:ind w:left="2160" w:hanging="360"/>
+      </w:pPr>
+      <w:rPr>
+        <w:rFonts w:ascii="Wingdings" w:hAnsi="Wingdings" w:hint="default"/>
+        <w:sz w:val="20"/>
+      </w:rPr>
+    </w:lvl>
+    <w:lvl w:ilvl="3" w:tentative="1">
+      <w:start w:val="1"/>
+      <w:numFmt w:val="bullet"/>
+      <w:lvlText w:val=""/>
+      <w:lvlJc w:val="left"/>
+      <w:pPr>
+        <w:tabs>
+          <w:tab w:val="num" w:pos="2880"/>
+        </w:tabs>
+        <w:ind w:left="2880" w:hanging="360"/>
+      </w:pPr>
+      <w:rPr>
+        <w:rFonts w:ascii="Wingdings" w:hAnsi="Wingdings" w:hint="default"/>
+        <w:sz w:val="20"/>
+      </w:rPr>
+    </w:lvl>
+    <w:lvl w:ilvl="4" w:tentative="1">
+      <w:start w:val="1"/>
+      <w:numFmt w:val="bullet"/>
+      <w:lvlText w:val=""/>
+      <w:lvlJc w:val="left"/>
+      <w:pPr>
+        <w:tabs>
+          <w:tab w:val="num" w:pos="3600"/>
+        </w:tabs>
+        <w:ind w:left="3600" w:hanging="360"/>
+      </w:pPr>
+      <w:rPr>
+        <w:rFonts w:ascii="Wingdings" w:hAnsi="Wingdings" w:hint="default"/>
+        <w:sz w:val="20"/>
+      </w:rPr>
+    </w:lvl>
+    <w:lvl w:ilvl="5" w:tentative="1">
+      <w:start w:val="1"/>
+      <w:numFmt w:val="bullet"/>
+      <w:lvlText w:val=""/>
+      <w:lvlJc w:val="left"/>
+      <w:pPr>
+        <w:tabs>
+          <w:tab w:val="num" w:pos="4320"/>
+        </w:tabs>
+        <w:ind w:left="4320" w:hanging="360"/>
+      </w:pPr>
+      <w:rPr>
+        <w:rFonts w:ascii="Wingdings" w:hAnsi="Wingdings" w:hint="default"/>
+        <w:sz w:val="20"/>
+      </w:rPr>
+    </w:lvl>
+    <w:lvl w:ilvl="6" w:tentative="1">
+      <w:start w:val="1"/>
+      <w:numFmt w:val="bullet"/>
+      <w:lvlText w:val=""/>
+      <w:lvlJc w:val="left"/>
+      <w:pPr>
+        <w:tabs>
+          <w:tab w:val="num" w:pos="5040"/>
+        </w:tabs>
+        <w:ind w:left="5040" w:hanging="360"/>
+      </w:pPr>
+      <w:rPr>
+        <w:rFonts w:ascii="Wingdings" w:hAnsi="Wingdings" w:hint="default"/>
+        <w:sz w:val="20"/>
+      </w:rPr>
+    </w:lvl>
+    <w:lvl w:ilvl="7" w:tentative="1">
+      <w:start w:val="1"/>
+      <w:numFmt w:val="bullet"/>
+      <w:lvlText w:val=""/>
+      <w:lvlJc w:val="left"/>
+      <w:pPr>
+        <w:tabs>
+          <w:tab w:val="num" w:pos="5760"/>
+        </w:tabs>
+        <w:ind w:left="5760" w:hanging="360"/>
+      </w:pPr>
+      <w:rPr>
+        <w:rFonts w:ascii="Wingdings" w:hAnsi="Wingdings" w:hint="default"/>
+        <w:sz w:val="20"/>
+      </w:rPr>
+    </w:lvl>
+    <w:lvl w:ilvl="8" w:tentative="1">
+      <w:start w:val="1"/>
+      <w:numFmt w:val="bullet"/>
+      <w:lvlText w:val=""/>
+      <w:lvlJc w:val="left"/>
+      <w:pPr>
+        <w:tabs>
+          <w:tab w:val="num" w:pos="6480"/>
+        </w:tabs>
+        <w:ind w:left="6480" w:hanging="360"/>
+      </w:pPr>
+      <w:rPr>
+        <w:rFonts w:ascii="Wingdings" w:hAnsi="Wingdings" w:hint="default"/>
+        <w:sz w:val="20"/>
+      </w:rPr>
+    </w:lvl>
+  </w:abstractNum>
+  <w:num w:numId="1">
+    <w:abstractNumId w:val="0"/>
+  </w:num>
+  <w:num w:numId="2">
+    <w:abstractNumId w:val="3"/>
+  </w:num>
+  <w:num w:numId="3">
+    <w:abstractNumId w:val="1"/>
+  </w:num>
+  <w:num w:numId="4">
+    <w:abstractNumId w:val="2"/>
+  </w:num>
+</w:numbering>
 </file>
 
 <file path=word/styles.xml><?xml version="1.0" encoding="utf-8"?>
@@ -415,7 +1653,6 @@
   <w:style w:type="character" w:default="1" w:styleId="DefaultParagraphFont">
     <w:name w:val="Default Paragraph Font"/>
     <w:uiPriority w:val="1"/>
-    <w:semiHidden/>
     <w:unhideWhenUsed/>
   </w:style>
   <w:style w:type="table" w:default="1" w:styleId="TableNormal">

</xml_diff>

<commit_message>
Added lesson on promises
</commit_message>
<xml_diff>
--- a/18. Async JS and HTTP Requests/2. Promises/Promises Lesson.docx
+++ b/18. Async JS and HTTP Requests/2. Promises/Promises Lesson.docx
@@ -234,9 +234,9 @@
           <w:noProof/>
         </w:rPr>
         <w:drawing>
-          <wp:inline distT="0" distB="0" distL="0" distR="0" wp14:anchorId="4A9A46AC" wp14:editId="030EB69B">
-            <wp:extent cx="3045350" cy="3153369"/>
-            <wp:effectExtent l="0" t="0" r="3175" b="9525"/>
+          <wp:inline distT="0" distB="0" distL="0" distR="0" wp14:anchorId="4A9A46AC" wp14:editId="535D7C87">
+            <wp:extent cx="3016332" cy="3123322"/>
+            <wp:effectExtent l="0" t="0" r="0" b="1270"/>
             <wp:docPr id="2" name="Graphic 2"/>
             <wp:cNvGraphicFramePr>
               <a:graphicFrameLocks xmlns:a="http://schemas.openxmlformats.org/drawingml/2006/main" noChangeAspect="1"/>
@@ -266,7 +266,7 @@
                   <pic:spPr>
                     <a:xfrm>
                       <a:off x="0" y="0"/>
-                      <a:ext cx="3057727" cy="3166185"/>
+                      <a:ext cx="3040376" cy="3148219"/>
                     </a:xfrm>
                     <a:prstGeom prst="rect">
                       <a:avLst/>
@@ -286,12 +286,12 @@
           <w:b/>
           <w:bCs/>
         </w:rPr>
+        <w:t>Constructing a Promise Object</w:t>
+      </w:r>
+    </w:p>
+    <w:p>
+      <w:r>
         <w:lastRenderedPageBreak/>
-        <w:t>Constructing a Promise Object</w:t>
-      </w:r>
-    </w:p>
-    <w:p>
-      <w:r>
         <w:t>Let’s construct a promise! To create a new Promise object, we use the new keyword and the Promise constructor method:</w:t>
       </w:r>
     </w:p>
@@ -620,17 +620,504 @@
       </w:r>
       <w:proofErr w:type="spellEnd"/>
       <w:r>
-        <w:t xml:space="preserve"> resolves or rejects based on a simple condition, but, in practice, promises settle based on the results of asynchronous operations. For example, a database request may </w:t>
-      </w:r>
-      <w:r>
+        <w:t> resolves or rejects based on a simple condition, but, in practice, promises settle based on the results of asynchronous operations. For example, a database request may fulfill with the data from a query or reject with an error thrown. In this exercise, we’ll construct promises which resolve synchronously to more easily understand how they work.</w:t>
+      </w:r>
+    </w:p>
+    <w:p>
+      <w:r>
+        <w:rPr>
+          <w:b/>
+          <w:bCs/>
+        </w:rPr>
         <w:lastRenderedPageBreak/>
-        <w:t>fulfill with the data from a query or reject with an error thrown. In this exercise, we’ll construct promises which resolve synchronously to more easily understand how they work.</w:t>
+        <w:t xml:space="preserve">The Node </w:t>
+      </w:r>
+      <w:proofErr w:type="spellStart"/>
+      <w:proofErr w:type="gramStart"/>
+      <w:r>
+        <w:rPr>
+          <w:b/>
+          <w:bCs/>
+        </w:rPr>
+        <w:t>setTimeout</w:t>
+      </w:r>
+      <w:proofErr w:type="spellEnd"/>
+      <w:r>
+        <w:rPr>
+          <w:b/>
+          <w:bCs/>
+        </w:rPr>
+        <w:t>(</w:t>
+      </w:r>
+      <w:proofErr w:type="gramEnd"/>
+      <w:r>
+        <w:rPr>
+          <w:b/>
+          <w:bCs/>
+        </w:rPr>
+        <w:t>) Function</w:t>
+      </w:r>
+    </w:p>
+    <w:p>
+      <w:r>
+        <w:t>Knowing how to construct a promise is useful, but most of the time, knowing how to </w:t>
+      </w:r>
+      <w:r>
+        <w:rPr>
+          <w:i/>
+          <w:iCs/>
+        </w:rPr>
+        <w:t>consume</w:t>
+      </w:r>
+      <w:r>
+        <w:t>, or use, promises will be key. Rather than constructing promises, you’ll be handling Promise objects returned to you as the result of an asynchronous operation. These promises will start off pending but settle eventually.</w:t>
+      </w:r>
+    </w:p>
+    <w:p>
+      <w:r>
+        <w:t>Moving forward, we’ll be simulating this by providing you with functions that return promises which settle after some time. To accomplish this, we’ll be using </w:t>
+      </w:r>
+      <w:proofErr w:type="spellStart"/>
+      <w:proofErr w:type="gramStart"/>
+      <w:r>
+        <w:t>setTimeout</w:t>
+      </w:r>
+      <w:proofErr w:type="spellEnd"/>
+      <w:r>
+        <w:t>(</w:t>
+      </w:r>
+      <w:proofErr w:type="gramEnd"/>
+      <w:r>
+        <w:t>). </w:t>
+      </w:r>
+      <w:proofErr w:type="spellStart"/>
+      <w:proofErr w:type="gramStart"/>
+      <w:r>
+        <w:t>setTimeout</w:t>
+      </w:r>
+      <w:proofErr w:type="spellEnd"/>
+      <w:r>
+        <w:t>(</w:t>
+      </w:r>
+      <w:proofErr w:type="gramEnd"/>
+      <w:r>
+        <w:t>) is a Node API (a comparable API is provided by web browsers) that uses callback functions to schedule tasks to be performed after a delay. </w:t>
+      </w:r>
+      <w:proofErr w:type="spellStart"/>
+      <w:proofErr w:type="gramStart"/>
+      <w:r>
+        <w:t>setTimeout</w:t>
+      </w:r>
+      <w:proofErr w:type="spellEnd"/>
+      <w:r>
+        <w:t>(</w:t>
+      </w:r>
+      <w:proofErr w:type="gramEnd"/>
+      <w:r>
+        <w:t>) has two parameters: a callback function and a delay in milliseconds.</w:t>
+      </w:r>
+    </w:p>
+    <w:p>
+      <w:r>
+        <w:t xml:space="preserve">const </w:t>
+      </w:r>
+      <w:proofErr w:type="spellStart"/>
+      <w:r>
+        <w:t>delayedHello</w:t>
+      </w:r>
+      <w:proofErr w:type="spellEnd"/>
+      <w:r>
+        <w:t xml:space="preserve"> = () =&gt; {</w:t>
+      </w:r>
+      <w:r>
+        <w:br/>
+        <w:t>  console.log('Hi! This is an asynchronous greeting!');</w:t>
+      </w:r>
+      <w:r>
+        <w:br/>
+        <w:t>};</w:t>
+      </w:r>
+      <w:r>
+        <w:br/>
+        <w:t xml:space="preserve"> </w:t>
+      </w:r>
+      <w:r>
+        <w:br/>
+      </w:r>
+      <w:proofErr w:type="spellStart"/>
+      <w:proofErr w:type="gramStart"/>
+      <w:r>
+        <w:t>setTimeout</w:t>
+      </w:r>
+      <w:proofErr w:type="spellEnd"/>
+      <w:r>
+        <w:t>(</w:t>
+      </w:r>
+      <w:proofErr w:type="spellStart"/>
+      <w:proofErr w:type="gramEnd"/>
+      <w:r>
+        <w:t>delayedHello</w:t>
+      </w:r>
+      <w:proofErr w:type="spellEnd"/>
+      <w:r>
+        <w:t>, 2000);</w:t>
+      </w:r>
+    </w:p>
+    <w:p>
+      <w:r>
+        <w:t>Here, we invoke </w:t>
+      </w:r>
+      <w:proofErr w:type="spellStart"/>
+      <w:proofErr w:type="gramStart"/>
+      <w:r>
+        <w:t>setTimeout</w:t>
+      </w:r>
+      <w:proofErr w:type="spellEnd"/>
+      <w:r>
+        <w:t>(</w:t>
+      </w:r>
+      <w:proofErr w:type="gramEnd"/>
+      <w:r>
+        <w:t>) with the callback function </w:t>
+      </w:r>
+      <w:proofErr w:type="spellStart"/>
+      <w:r>
+        <w:t>delayedHello</w:t>
+      </w:r>
+      <w:proofErr w:type="spellEnd"/>
+      <w:r>
+        <w:t>() and 2000. In at least two seconds </w:t>
+      </w:r>
+      <w:proofErr w:type="spellStart"/>
+      <w:proofErr w:type="gramStart"/>
+      <w:r>
+        <w:t>delayedHello</w:t>
+      </w:r>
+      <w:proofErr w:type="spellEnd"/>
+      <w:r>
+        <w:t>(</w:t>
+      </w:r>
+      <w:proofErr w:type="gramEnd"/>
+      <w:r>
+        <w:t>) will be invoked. But why is it “at least” two seconds and not exactly two seconds?</w:t>
+      </w:r>
+    </w:p>
+    <w:p>
+      <w:r>
+        <w:t>This delay is performed asynchronously—the rest of our program won’t stop executing during the delay. Asynchronous JavaScript uses something called </w:t>
+      </w:r>
+      <w:r>
+        <w:rPr>
+          <w:i/>
+          <w:iCs/>
+        </w:rPr>
+        <w:t>the event-loop</w:t>
+      </w:r>
+      <w:r>
+        <w:t>. After two seconds, </w:t>
+      </w:r>
+      <w:proofErr w:type="spellStart"/>
+      <w:proofErr w:type="gramStart"/>
+      <w:r>
+        <w:t>delayedHello</w:t>
+      </w:r>
+      <w:proofErr w:type="spellEnd"/>
+      <w:r>
+        <w:t>(</w:t>
+      </w:r>
+      <w:proofErr w:type="gramEnd"/>
+      <w:r>
+        <w:t>) is added to a line of code waiting to be run. Before it can run, any synchronous code from the program will run. Next, any code in front of it in the line will run. This means it might be more than two seconds before </w:t>
+      </w:r>
+      <w:proofErr w:type="spellStart"/>
+      <w:proofErr w:type="gramStart"/>
+      <w:r>
+        <w:t>delayedHello</w:t>
+      </w:r>
+      <w:proofErr w:type="spellEnd"/>
+      <w:r>
+        <w:t>(</w:t>
+      </w:r>
+      <w:proofErr w:type="gramEnd"/>
+      <w:r>
+        <w:t>) is actually executed.</w:t>
+      </w:r>
+    </w:p>
+    <w:p>
+      <w:r>
+        <w:t>Let’s look at how we’ll be using </w:t>
+      </w:r>
+      <w:proofErr w:type="spellStart"/>
+      <w:proofErr w:type="gramStart"/>
+      <w:r>
+        <w:t>setTimeout</w:t>
+      </w:r>
+      <w:proofErr w:type="spellEnd"/>
+      <w:r>
+        <w:t>(</w:t>
+      </w:r>
+      <w:proofErr w:type="gramEnd"/>
+      <w:r>
+        <w:t>) to construct asynchronous promises:</w:t>
+      </w:r>
+    </w:p>
+    <w:p>
+      <w:r>
+        <w:t xml:space="preserve">const </w:t>
+      </w:r>
+      <w:proofErr w:type="spellStart"/>
+      <w:r>
+        <w:t>returnPromiseFunction</w:t>
+      </w:r>
+      <w:proofErr w:type="spellEnd"/>
+      <w:r>
+        <w:t xml:space="preserve"> = () =&gt; {</w:t>
+      </w:r>
+      <w:r>
+        <w:br/>
+        <w:t xml:space="preserve">  return new </w:t>
+      </w:r>
+      <w:proofErr w:type="gramStart"/>
+      <w:r>
+        <w:t>Promise(</w:t>
+      </w:r>
+      <w:proofErr w:type="gramEnd"/>
+      <w:r>
+        <w:t>(resolve, reject) =&gt; {</w:t>
+      </w:r>
+      <w:r>
+        <w:br/>
+        <w:t>    </w:t>
+      </w:r>
+      <w:proofErr w:type="spellStart"/>
+      <w:r>
+        <w:t>setTimeout</w:t>
+      </w:r>
+      <w:proofErr w:type="spellEnd"/>
+      <w:r>
+        <w:t>(( ) =&gt; {resolve('I resolved!')}, 1000);</w:t>
+      </w:r>
+      <w:r>
+        <w:br/>
+        <w:t>  });</w:t>
+      </w:r>
+      <w:r>
+        <w:br/>
+        <w:t>};</w:t>
+      </w:r>
+      <w:r>
+        <w:br/>
+        <w:t xml:space="preserve"> </w:t>
+      </w:r>
+      <w:r>
+        <w:br/>
+        <w:t>const prom = </w:t>
+      </w:r>
+      <w:proofErr w:type="spellStart"/>
+      <w:r>
+        <w:t>returnPromiseFunction</w:t>
+      </w:r>
+      <w:proofErr w:type="spellEnd"/>
+      <w:r>
+        <w:t>();</w:t>
+      </w:r>
+    </w:p>
+    <w:p>
+      <w:r>
+        <w:t>In the example code, we invoked </w:t>
+      </w:r>
+      <w:proofErr w:type="spellStart"/>
+      <w:proofErr w:type="gramStart"/>
+      <w:r>
+        <w:t>returnPromiseFunction</w:t>
+      </w:r>
+      <w:proofErr w:type="spellEnd"/>
+      <w:r>
+        <w:t>(</w:t>
+      </w:r>
+      <w:proofErr w:type="gramEnd"/>
+      <w:r>
+        <w:t>) which returned a promise. We assigned that promise to the variable prom. Similar to the asynchronous promises you may encounter in production, prom will initially have a status of pending.</w:t>
+      </w:r>
+    </w:p>
+    <w:p>
+      <w:r>
+        <w:t>Let’s explore </w:t>
+      </w:r>
+      <w:proofErr w:type="spellStart"/>
+      <w:proofErr w:type="gramStart"/>
+      <w:r>
+        <w:t>setTimeout</w:t>
+      </w:r>
+      <w:proofErr w:type="spellEnd"/>
+      <w:r>
+        <w:t>(</w:t>
+      </w:r>
+      <w:proofErr w:type="gramEnd"/>
+      <w:r>
+        <w:t>) a bit more.</w:t>
+      </w:r>
+    </w:p>
+    <w:p>
+      <w:pPr>
+        <w:rPr>
+          <w:b/>
+          <w:bCs/>
+        </w:rPr>
+      </w:pPr>
+      <w:r>
+        <w:rPr>
+          <w:b/>
+          <w:bCs/>
+        </w:rPr>
+        <w:t>Instructions</w:t>
+      </w:r>
+    </w:p>
+    <w:p>
+      <w:r>
+        <w:rPr>
+          <w:b/>
+          <w:bCs/>
+        </w:rPr>
+        <w:t>1.</w:t>
+      </w:r>
+    </w:p>
+    <w:p>
+      <w:r>
+        <w:lastRenderedPageBreak/>
+        <w:t>Create a function, </w:t>
+      </w:r>
+      <w:proofErr w:type="spellStart"/>
+      <w:proofErr w:type="gramStart"/>
+      <w:r>
+        <w:t>usingSTO</w:t>
+      </w:r>
+      <w:proofErr w:type="spellEnd"/>
+      <w:r>
+        <w:t>(</w:t>
+      </w:r>
+      <w:proofErr w:type="gramEnd"/>
+      <w:r>
+        <w:t>). Your </w:t>
+      </w:r>
+      <w:proofErr w:type="spellStart"/>
+      <w:proofErr w:type="gramStart"/>
+      <w:r>
+        <w:t>usingSTO</w:t>
+      </w:r>
+      <w:proofErr w:type="spellEnd"/>
+      <w:r>
+        <w:t>(</w:t>
+      </w:r>
+      <w:proofErr w:type="gramEnd"/>
+      <w:r>
+        <w:t>) function should have no parameters. Inside the function body, it should print a string to the console. This can be any string you want (as long as it’s not either “This is the first line of synchronous code.” or “This is the last line of synchronous code.”).</w:t>
+      </w:r>
+    </w:p>
+    <w:p>
+      <w:r>
+        <w:t>Check your work to move on to the next step.</w:t>
+      </w:r>
+    </w:p>
+    <w:p>
+      <w:r>
+        <w:t>Stuck? Get a hint</w:t>
+      </w:r>
+    </w:p>
+    <w:p>
+      <w:r>
+        <w:rPr>
+          <w:b/>
+          <w:bCs/>
+        </w:rPr>
+        <w:t>2.</w:t>
+      </w:r>
+    </w:p>
+    <w:p>
+      <w:r>
+        <w:t>Now, let’s invoke the </w:t>
+      </w:r>
+      <w:proofErr w:type="spellStart"/>
+      <w:proofErr w:type="gramStart"/>
+      <w:r>
+        <w:t>setTimeout</w:t>
+      </w:r>
+      <w:proofErr w:type="spellEnd"/>
+      <w:r>
+        <w:t>(</w:t>
+      </w:r>
+      <w:proofErr w:type="gramEnd"/>
+      <w:r>
+        <w:t>) function. Remember, </w:t>
+      </w:r>
+      <w:proofErr w:type="spellStart"/>
+      <w:proofErr w:type="gramStart"/>
+      <w:r>
+        <w:t>setTimeout</w:t>
+      </w:r>
+      <w:proofErr w:type="spellEnd"/>
+      <w:r>
+        <w:t>(</w:t>
+      </w:r>
+      <w:proofErr w:type="gramEnd"/>
+      <w:r>
+        <w:t>) has two parameters. Invoke </w:t>
+      </w:r>
+      <w:proofErr w:type="spellStart"/>
+      <w:proofErr w:type="gramStart"/>
+      <w:r>
+        <w:t>setTimeout</w:t>
+      </w:r>
+      <w:proofErr w:type="spellEnd"/>
+      <w:r>
+        <w:t>(</w:t>
+      </w:r>
+      <w:proofErr w:type="gramEnd"/>
+      <w:r>
+        <w:t>) with your </w:t>
+      </w:r>
+      <w:proofErr w:type="spellStart"/>
+      <w:r>
+        <w:t>usingSTO</w:t>
+      </w:r>
+      <w:proofErr w:type="spellEnd"/>
+      <w:r>
+        <w:t>() function as the first argument and a number between 0 and 3000 as the second argument.</w:t>
+      </w:r>
+    </w:p>
+    <w:p>
+      <w:r>
+        <w:t>Stuck? Get a hint</w:t>
+      </w:r>
+    </w:p>
+    <w:p>
+      <w:r>
+        <w:rPr>
+          <w:b/>
+          <w:bCs/>
+        </w:rPr>
+        <w:t>3.</w:t>
+      </w:r>
+    </w:p>
+    <w:p>
+      <w:r>
+        <w:t>Take a moment to predict the output of this program.</w:t>
+      </w:r>
+    </w:p>
+    <w:p>
+      <w:r>
+        <w:t>Whenever you’re ready, type node app.js in the terminal and hit enter.</w:t>
+      </w:r>
+    </w:p>
+    <w:p>
+      <w:r>
+        <w:t>See if the program’s output in the terminal lines up with what you expected.</w:t>
       </w:r>
     </w:p>
     <w:p/>
     <w:sectPr>
       <w:pgSz w:w="12240" w:h="15840"/>
-      <w:pgMar w:top="1440" w:right="1440" w:bottom="1440" w:left="1440" w:header="720" w:footer="720" w:gutter="0"/>
+      <w:pgMar w:top="1440" w:right="1440" w:bottom="1170" w:left="1440" w:header="720" w:footer="720" w:gutter="0"/>
       <w:cols w:space="720"/>
       <w:docGrid w:linePitch="360"/>
     </w:sectPr>

</xml_diff>

<commit_message>
added custom lesson and exercises
</commit_message>
<xml_diff>
--- a/18. Async JS and HTTP Requests/2. Promises/Promises Lesson.docx
+++ b/18. Async JS and HTTP Requests/2. Promises/Promises Lesson.docx
@@ -3,100 +3,384 @@
 <w:document xmlns:wpc="http://schemas.microsoft.com/office/word/2010/wordprocessingCanvas" xmlns:cx="http://schemas.microsoft.com/office/drawing/2014/chartex" xmlns:cx1="http://schemas.microsoft.com/office/drawing/2015/9/8/chartex" xmlns:cx2="http://schemas.microsoft.com/office/drawing/2015/10/21/chartex" xmlns:cx3="http://schemas.microsoft.com/office/drawing/2016/5/9/chartex" xmlns:cx4="http://schemas.microsoft.com/office/drawing/2016/5/10/chartex" xmlns:cx5="http://schemas.microsoft.com/office/drawing/2016/5/11/chartex" xmlns:cx6="http://schemas.microsoft.com/office/drawing/2016/5/12/chartex" xmlns:cx7="http://schemas.microsoft.com/office/drawing/2016/5/13/chartex" xmlns:cx8="http://schemas.microsoft.com/office/drawing/2016/5/14/chartex" xmlns:mc="http://schemas.openxmlformats.org/markup-compatibility/2006" xmlns:aink="http://schemas.microsoft.com/office/drawing/2016/ink" xmlns:am3d="http://schemas.microsoft.com/office/drawing/2017/model3d" xmlns:o="urn:schemas-microsoft-com:office:office" xmlns:r="http://schemas.openxmlformats.org/officeDocument/2006/relationships" xmlns:m="http://schemas.openxmlformats.org/officeDocument/2006/math" xmlns:v="urn:schemas-microsoft-com:vml" xmlns:wp14="http://schemas.microsoft.com/office/word/2010/wordprocessingDrawing" xmlns:wp="http://schemas.openxmlformats.org/drawingml/2006/wordprocessingDrawing" xmlns:w10="urn:schemas-microsoft-com:office:word" xmlns:w="http://schemas.openxmlformats.org/wordprocessingml/2006/main" xmlns:w14="http://schemas.microsoft.com/office/word/2010/wordml" xmlns:w15="http://schemas.microsoft.com/office/word/2012/wordml" xmlns:w16cex="http://schemas.microsoft.com/office/word/2018/wordml/cex" xmlns:w16cid="http://schemas.microsoft.com/office/word/2016/wordml/cid" xmlns:w16="http://schemas.microsoft.com/office/word/2018/wordml" xmlns:w16sdtdh="http://schemas.microsoft.com/office/word/2020/wordml/sdtdatahash" xmlns:w16se="http://schemas.microsoft.com/office/word/2015/wordml/symex" xmlns:wpg="http://schemas.microsoft.com/office/word/2010/wordprocessingGroup" xmlns:wpi="http://schemas.microsoft.com/office/word/2010/wordprocessingInk" xmlns:wne="http://schemas.microsoft.com/office/word/2006/wordml" xmlns:wps="http://schemas.microsoft.com/office/word/2010/wordprocessingShape" mc:Ignorable="w14 w15 w16se w16cid w16 w16cex w16sdtdh wp14">
   <w:body>
     <w:p>
-      <w:r>
-        <w:rPr>
+      <w:pPr>
+        <w:spacing w:after="0" w:line="240" w:lineRule="auto"/>
+        <w:rPr>
+          <w:rFonts w:ascii="Times New Roman" w:eastAsia="Times New Roman" w:hAnsi="Times New Roman" w:cs="Times New Roman"/>
+          <w:sz w:val="24"/>
+          <w:szCs w:val="24"/>
+        </w:rPr>
+      </w:pPr>
+      <w:r>
+        <w:rPr>
+          <w:rFonts w:ascii="Segoe UI" w:eastAsia="Times New Roman" w:hAnsi="Segoe UI" w:cs="Segoe UI"/>
           <w:b/>
           <w:bCs/>
+          <w:sz w:val="24"/>
+          <w:szCs w:val="24"/>
+          <w:shd w:val="clear" w:color="auto" w:fill="FFFFFF"/>
         </w:rPr>
         <w:t>Introduction</w:t>
       </w:r>
     </w:p>
     <w:p>
-      <w:r>
+      <w:pPr>
+        <w:shd w:val="clear" w:color="auto" w:fill="FFFFFF"/>
+        <w:spacing w:after="100" w:afterAutospacing="1" w:line="240" w:lineRule="auto"/>
+        <w:rPr>
+          <w:rFonts w:ascii="Segoe UI" w:eastAsia="Times New Roman" w:hAnsi="Segoe UI" w:cs="Segoe UI"/>
+          <w:color w:val="10162F"/>
+          <w:sz w:val="24"/>
+          <w:szCs w:val="24"/>
+        </w:rPr>
+      </w:pPr>
+      <w:r>
+        <w:rPr>
+          <w:rFonts w:ascii="Segoe UI" w:eastAsia="Times New Roman" w:hAnsi="Segoe UI" w:cs="Segoe UI"/>
+          <w:color w:val="10162F"/>
+          <w:sz w:val="24"/>
+          <w:szCs w:val="24"/>
+        </w:rPr>
         <w:t>In web development, asynchronous programming is notorious for being a challenging topic.</w:t>
       </w:r>
     </w:p>
     <w:p>
-      <w:r>
+      <w:pPr>
+        <w:shd w:val="clear" w:color="auto" w:fill="FFFFFF"/>
+        <w:spacing w:after="100" w:afterAutospacing="1" w:line="240" w:lineRule="auto"/>
+        <w:rPr>
+          <w:rFonts w:ascii="Segoe UI" w:eastAsia="Times New Roman" w:hAnsi="Segoe UI" w:cs="Segoe UI"/>
+          <w:color w:val="10162F"/>
+          <w:sz w:val="24"/>
+          <w:szCs w:val="24"/>
+        </w:rPr>
+      </w:pPr>
+      <w:r>
+        <w:rPr>
+          <w:rFonts w:ascii="Segoe UI" w:eastAsia="Times New Roman" w:hAnsi="Segoe UI" w:cs="Segoe UI"/>
+          <w:color w:val="10162F"/>
+          <w:sz w:val="24"/>
+          <w:szCs w:val="24"/>
+        </w:rPr>
         <w:t>An </w:t>
       </w:r>
       <w:r>
         <w:rPr>
+          <w:rFonts w:ascii="Segoe UI" w:eastAsia="Times New Roman" w:hAnsi="Segoe UI" w:cs="Segoe UI"/>
           <w:i/>
           <w:iCs/>
+          <w:color w:val="10162F"/>
+          <w:sz w:val="24"/>
+          <w:szCs w:val="24"/>
         </w:rPr>
         <w:t>asynchronous operation</w:t>
       </w:r>
       <w:r>
+        <w:rPr>
+          <w:rFonts w:ascii="Segoe UI" w:eastAsia="Times New Roman" w:hAnsi="Segoe UI" w:cs="Segoe UI"/>
+          <w:color w:val="10162F"/>
+          <w:sz w:val="24"/>
+          <w:szCs w:val="24"/>
+        </w:rPr>
         <w:t> is one that allows the computer to “move on” to other tasks while waiting for the asynchronous operation to complete. Asynchronous programming means that time-consuming operations don’t have to bring everything else in our programs to a halt.</w:t>
       </w:r>
     </w:p>
     <w:p>
-      <w:r>
+      <w:pPr>
+        <w:shd w:val="clear" w:color="auto" w:fill="FFFFFF"/>
+        <w:spacing w:after="100" w:afterAutospacing="1" w:line="240" w:lineRule="auto"/>
+        <w:rPr>
+          <w:rFonts w:ascii="Segoe UI" w:eastAsia="Times New Roman" w:hAnsi="Segoe UI" w:cs="Segoe UI"/>
+          <w:color w:val="10162F"/>
+          <w:sz w:val="24"/>
+          <w:szCs w:val="24"/>
+        </w:rPr>
+      </w:pPr>
+      <w:r>
+        <w:rPr>
+          <w:rFonts w:ascii="Segoe UI" w:eastAsia="Times New Roman" w:hAnsi="Segoe UI" w:cs="Segoe UI"/>
+          <w:color w:val="10162F"/>
+          <w:sz w:val="24"/>
+          <w:szCs w:val="24"/>
+        </w:rPr>
         <w:t xml:space="preserve">There are countless examples of </w:t>
       </w:r>
       <w:proofErr w:type="spellStart"/>
       <w:r>
+        <w:rPr>
+          <w:rFonts w:ascii="Segoe UI" w:eastAsia="Times New Roman" w:hAnsi="Segoe UI" w:cs="Segoe UI"/>
+          <w:color w:val="10162F"/>
+          <w:sz w:val="24"/>
+          <w:szCs w:val="24"/>
+        </w:rPr>
         <w:t>asynchronicity</w:t>
       </w:r>
       <w:proofErr w:type="spellEnd"/>
       <w:r>
+        <w:rPr>
+          <w:rFonts w:ascii="Segoe UI" w:eastAsia="Times New Roman" w:hAnsi="Segoe UI" w:cs="Segoe UI"/>
+          <w:color w:val="10162F"/>
+          <w:sz w:val="24"/>
+          <w:szCs w:val="24"/>
+        </w:rPr>
         <w:t xml:space="preserve"> in our everyday lives. Cleaning our house, for example, involves asynchronous operations such as a dishwasher washing our dishes or a washing machine washing our clothes. While we wait on the completion of those operations, we’re free to do other chores.</w:t>
       </w:r>
     </w:p>
     <w:p>
-      <w:r>
+      <w:pPr>
+        <w:shd w:val="clear" w:color="auto" w:fill="FFFFFF"/>
+        <w:spacing w:after="100" w:afterAutospacing="1" w:line="240" w:lineRule="auto"/>
+        <w:rPr>
+          <w:rFonts w:ascii="Segoe UI" w:eastAsia="Times New Roman" w:hAnsi="Segoe UI" w:cs="Segoe UI"/>
+          <w:color w:val="10162F"/>
+          <w:sz w:val="24"/>
+          <w:szCs w:val="24"/>
+        </w:rPr>
+      </w:pPr>
+      <w:r>
+        <w:rPr>
+          <w:rFonts w:ascii="Segoe UI" w:eastAsia="Times New Roman" w:hAnsi="Segoe UI" w:cs="Segoe UI"/>
+          <w:color w:val="10162F"/>
+          <w:sz w:val="24"/>
+          <w:szCs w:val="24"/>
+        </w:rPr>
         <w:t>Similarly, web development makes use of asynchronous operations. Operations like making a network request or querying a database can be time-consuming, but JavaScript allows us to execute other tasks while awaiting their completion.</w:t>
       </w:r>
     </w:p>
     <w:p>
-      <w:r>
+      <w:pPr>
+        <w:shd w:val="clear" w:color="auto" w:fill="FFFFFF"/>
+        <w:spacing w:after="0" w:line="240" w:lineRule="auto"/>
+        <w:rPr>
+          <w:rFonts w:ascii="Segoe UI" w:eastAsia="Times New Roman" w:hAnsi="Segoe UI" w:cs="Segoe UI"/>
+          <w:color w:val="10162F"/>
+          <w:sz w:val="24"/>
+          <w:szCs w:val="24"/>
+        </w:rPr>
+      </w:pPr>
+      <w:r>
+        <w:rPr>
+          <w:rFonts w:ascii="Segoe UI" w:eastAsia="Times New Roman" w:hAnsi="Segoe UI" w:cs="Segoe UI"/>
+          <w:color w:val="10162F"/>
+          <w:sz w:val="24"/>
+          <w:szCs w:val="24"/>
+        </w:rPr>
         <w:t xml:space="preserve">This lesson will teach you how modern JavaScript handles </w:t>
       </w:r>
       <w:proofErr w:type="spellStart"/>
       <w:r>
+        <w:rPr>
+          <w:rFonts w:ascii="Segoe UI" w:eastAsia="Times New Roman" w:hAnsi="Segoe UI" w:cs="Segoe UI"/>
+          <w:color w:val="10162F"/>
+          <w:sz w:val="24"/>
+          <w:szCs w:val="24"/>
+        </w:rPr>
         <w:t>asynchronicity</w:t>
       </w:r>
       <w:proofErr w:type="spellEnd"/>
       <w:r>
-        <w:t xml:space="preserve"> using the Promise object, introduced with ES6. Let’s get started!</w:t>
-      </w:r>
-    </w:p>
-    <w:p>
-      <w:r>
-        <w:br w:type="page"/>
-      </w:r>
-    </w:p>
-    <w:p>
-      <w:r>
+        <w:rPr>
+          <w:rFonts w:ascii="Segoe UI" w:eastAsia="Times New Roman" w:hAnsi="Segoe UI" w:cs="Segoe UI"/>
+          <w:color w:val="10162F"/>
+          <w:sz w:val="24"/>
+          <w:szCs w:val="24"/>
+        </w:rPr>
+        <w:t xml:space="preserve"> using the </w:t>
+      </w:r>
+      <w:r>
+        <w:rPr>
+          <w:rFonts w:ascii="Consolas" w:eastAsia="Times New Roman" w:hAnsi="Consolas" w:cs="Courier New"/>
+          <w:color w:val="15141F"/>
+          <w:sz w:val="19"/>
+          <w:szCs w:val="19"/>
+          <w:shd w:val="clear" w:color="auto" w:fill="EAE9ED"/>
+        </w:rPr>
+        <w:t>Promise</w:t>
+      </w:r>
+      <w:r>
+        <w:rPr>
+          <w:rFonts w:ascii="Segoe UI" w:eastAsia="Times New Roman" w:hAnsi="Segoe UI" w:cs="Segoe UI"/>
+          <w:color w:val="10162F"/>
+          <w:sz w:val="24"/>
+          <w:szCs w:val="24"/>
+        </w:rPr>
+        <w:t> object, introduced with ES6. Let’s get started!</w:t>
+      </w:r>
+    </w:p>
+    <w:p>
+      <w:pPr>
         <w:rPr>
           <w:b/>
           <w:bCs/>
         </w:rPr>
+      </w:pPr>
+    </w:p>
+    <w:p>
+      <w:pPr>
+        <w:jc w:val="center"/>
+        <w:rPr>
+          <w:b/>
+          <w:bCs/>
+        </w:rPr>
+      </w:pPr>
+      <w:r>
+        <w:rPr>
+          <w:noProof/>
+        </w:rPr>
+        <w:drawing>
+          <wp:inline distT="0" distB="0" distL="0" distR="0" wp14:anchorId="69D6F315" wp14:editId="206D0125">
+            <wp:extent cx="3763926" cy="3731309"/>
+            <wp:effectExtent l="0" t="0" r="8255" b="2540"/>
+            <wp:docPr id="1" name="Picture 1"/>
+            <wp:cNvGraphicFramePr>
+              <a:graphicFrameLocks xmlns:a="http://schemas.openxmlformats.org/drawingml/2006/main" noChangeAspect="1"/>
+            </wp:cNvGraphicFramePr>
+            <a:graphic xmlns:a="http://schemas.openxmlformats.org/drawingml/2006/main">
+              <a:graphicData uri="http://schemas.openxmlformats.org/drawingml/2006/picture">
+                <pic:pic xmlns:pic="http://schemas.openxmlformats.org/drawingml/2006/picture">
+                  <pic:nvPicPr>
+                    <pic:cNvPr id="1" name=""/>
+                    <pic:cNvPicPr/>
+                  </pic:nvPicPr>
+                  <pic:blipFill rotWithShape="1">
+                    <a:blip r:embed="rId5"/>
+                    <a:srcRect l="19859" t="10899" r="39887" b="15430"/>
+                    <a:stretch/>
+                  </pic:blipFill>
+                  <pic:spPr bwMode="auto">
+                    <a:xfrm>
+                      <a:off x="0" y="0"/>
+                      <a:ext cx="3771264" cy="3738583"/>
+                    </a:xfrm>
+                    <a:prstGeom prst="rect">
+                      <a:avLst/>
+                    </a:prstGeom>
+                    <a:ln>
+                      <a:noFill/>
+                    </a:ln>
+                    <a:extLst>
+                      <a:ext uri="{53640926-AAD7-44D8-BBD7-CCE9431645EC}">
+                        <a14:shadowObscured xmlns:a14="http://schemas.microsoft.com/office/drawing/2010/main"/>
+                      </a:ext>
+                    </a:extLst>
+                  </pic:spPr>
+                </pic:pic>
+              </a:graphicData>
+            </a:graphic>
+          </wp:inline>
+        </w:drawing>
+      </w:r>
+    </w:p>
+    <w:p>
+      <w:pPr>
+        <w:rPr>
+          <w:b/>
+          <w:bCs/>
+        </w:rPr>
+      </w:pPr>
+      <w:r>
+        <w:rPr>
+          <w:b/>
+          <w:bCs/>
+        </w:rPr>
+        <w:br w:type="page"/>
+      </w:r>
+    </w:p>
+    <w:p>
+      <w:pPr>
+        <w:spacing w:after="0" w:line="240" w:lineRule="auto"/>
+        <w:rPr>
+          <w:rFonts w:ascii="Times New Roman" w:eastAsia="Times New Roman" w:hAnsi="Times New Roman" w:cs="Times New Roman"/>
+          <w:sz w:val="24"/>
+          <w:szCs w:val="24"/>
+        </w:rPr>
+      </w:pPr>
+      <w:r>
+        <w:rPr>
+          <w:rFonts w:ascii="Segoe UI" w:eastAsia="Times New Roman" w:hAnsi="Segoe UI" w:cs="Segoe UI"/>
+          <w:b/>
+          <w:bCs/>
+          <w:sz w:val="24"/>
+          <w:szCs w:val="24"/>
+          <w:shd w:val="clear" w:color="auto" w:fill="FFFFFF"/>
+        </w:rPr>
         <w:lastRenderedPageBreak/>
         <w:t>What is a Promise?</w:t>
       </w:r>
     </w:p>
     <w:p>
-      <w:r>
-        <w:t>Promises are objects that represent the eventual outcome of an asynchronous operation. A Promise object can be in one of three states:</w:t>
+      <w:pPr>
+        <w:shd w:val="clear" w:color="auto" w:fill="FFFFFF"/>
+        <w:spacing w:after="100" w:afterAutospacing="1" w:line="240" w:lineRule="auto"/>
+        <w:rPr>
+          <w:rFonts w:ascii="Segoe UI" w:eastAsia="Times New Roman" w:hAnsi="Segoe UI" w:cs="Segoe UI"/>
+          <w:color w:val="10162F"/>
+          <w:sz w:val="24"/>
+          <w:szCs w:val="24"/>
+        </w:rPr>
+      </w:pPr>
+      <w:r>
+        <w:rPr>
+          <w:rFonts w:ascii="Segoe UI" w:eastAsia="Times New Roman" w:hAnsi="Segoe UI" w:cs="Segoe UI"/>
+          <w:color w:val="10162F"/>
+          <w:sz w:val="24"/>
+          <w:szCs w:val="24"/>
+        </w:rPr>
+        <w:t>Promises are objects that represent the eventual outcome of an asynchronous operation. A </w:t>
+      </w:r>
+      <w:r>
+        <w:rPr>
+          <w:rFonts w:ascii="Consolas" w:eastAsia="Times New Roman" w:hAnsi="Consolas" w:cs="Courier New"/>
+          <w:color w:val="15141F"/>
+          <w:sz w:val="19"/>
+          <w:szCs w:val="19"/>
+          <w:shd w:val="clear" w:color="auto" w:fill="EAE9ED"/>
+        </w:rPr>
+        <w:t>Promise</w:t>
+      </w:r>
+      <w:r>
+        <w:rPr>
+          <w:rFonts w:ascii="Segoe UI" w:eastAsia="Times New Roman" w:hAnsi="Segoe UI" w:cs="Segoe UI"/>
+          <w:color w:val="10162F"/>
+          <w:sz w:val="24"/>
+          <w:szCs w:val="24"/>
+        </w:rPr>
+        <w:t> object can be in one of three states:</w:t>
       </w:r>
     </w:p>
     <w:p>
       <w:pPr>
         <w:numPr>
           <w:ilvl w:val="0"/>
-          <w:numId w:val="1"/>
+          <w:numId w:val="5"/>
         </w:numPr>
-      </w:pPr>
-      <w:r>
-        <w:rPr>
+        <w:shd w:val="clear" w:color="auto" w:fill="FFFFFF"/>
+        <w:spacing w:before="100" w:beforeAutospacing="1" w:after="100" w:afterAutospacing="1" w:line="240" w:lineRule="auto"/>
+        <w:rPr>
+          <w:rFonts w:ascii="Segoe UI" w:eastAsia="Times New Roman" w:hAnsi="Segoe UI" w:cs="Segoe UI"/>
+          <w:color w:val="10162F"/>
+          <w:sz w:val="24"/>
+          <w:szCs w:val="24"/>
+        </w:rPr>
+      </w:pPr>
+      <w:r>
+        <w:rPr>
+          <w:rFonts w:ascii="Segoe UI" w:eastAsia="Times New Roman" w:hAnsi="Segoe UI" w:cs="Segoe UI"/>
           <w:b/>
           <w:bCs/>
+          <w:color w:val="10162F"/>
+          <w:sz w:val="24"/>
+          <w:szCs w:val="24"/>
         </w:rPr>
         <w:t>Pending</w:t>
       </w:r>
       <w:r>
+        <w:rPr>
+          <w:rFonts w:ascii="Segoe UI" w:eastAsia="Times New Roman" w:hAnsi="Segoe UI" w:cs="Segoe UI"/>
+          <w:color w:val="10162F"/>
+          <w:sz w:val="24"/>
+          <w:szCs w:val="24"/>
+        </w:rPr>
         <w:t>: The initial state— the operation has not completed yet.</w:t>
       </w:r>
     </w:p>
@@ -104,27 +388,55 @@
       <w:pPr>
         <w:numPr>
           <w:ilvl w:val="0"/>
-          <w:numId w:val="1"/>
+          <w:numId w:val="5"/>
         </w:numPr>
-      </w:pPr>
-      <w:r>
-        <w:rPr>
+        <w:shd w:val="clear" w:color="auto" w:fill="FFFFFF"/>
+        <w:spacing w:before="100" w:beforeAutospacing="1" w:after="100" w:afterAutospacing="1" w:line="240" w:lineRule="auto"/>
+        <w:rPr>
+          <w:rFonts w:ascii="Segoe UI" w:eastAsia="Times New Roman" w:hAnsi="Segoe UI" w:cs="Segoe UI"/>
+          <w:color w:val="10162F"/>
+          <w:sz w:val="24"/>
+          <w:szCs w:val="24"/>
+        </w:rPr>
+      </w:pPr>
+      <w:r>
+        <w:rPr>
+          <w:rFonts w:ascii="Segoe UI" w:eastAsia="Times New Roman" w:hAnsi="Segoe UI" w:cs="Segoe UI"/>
           <w:b/>
           <w:bCs/>
+          <w:color w:val="10162F"/>
+          <w:sz w:val="24"/>
+          <w:szCs w:val="24"/>
         </w:rPr>
         <w:t>Fulfilled</w:t>
       </w:r>
       <w:r>
+        <w:rPr>
+          <w:rFonts w:ascii="Segoe UI" w:eastAsia="Times New Roman" w:hAnsi="Segoe UI" w:cs="Segoe UI"/>
+          <w:color w:val="10162F"/>
+          <w:sz w:val="24"/>
+          <w:szCs w:val="24"/>
+        </w:rPr>
         <w:t>: The operation has completed successfully and the promise now has a </w:t>
       </w:r>
       <w:r>
         <w:rPr>
+          <w:rFonts w:ascii="Segoe UI" w:eastAsia="Times New Roman" w:hAnsi="Segoe UI" w:cs="Segoe UI"/>
           <w:i/>
           <w:iCs/>
+          <w:color w:val="10162F"/>
+          <w:sz w:val="24"/>
+          <w:szCs w:val="24"/>
         </w:rPr>
         <w:t>resolved value</w:t>
       </w:r>
       <w:r>
+        <w:rPr>
+          <w:rFonts w:ascii="Segoe UI" w:eastAsia="Times New Roman" w:hAnsi="Segoe UI" w:cs="Segoe UI"/>
+          <w:color w:val="10162F"/>
+          <w:sz w:val="24"/>
+          <w:szCs w:val="24"/>
+        </w:rPr>
         <w:t>. For example, a request’s promise might resolve with a JSON object as its value.</w:t>
       </w:r>
     </w:p>
@@ -132,32 +444,95 @@
       <w:pPr>
         <w:numPr>
           <w:ilvl w:val="0"/>
-          <w:numId w:val="1"/>
+          <w:numId w:val="5"/>
         </w:numPr>
-      </w:pPr>
-      <w:r>
-        <w:rPr>
+        <w:shd w:val="clear" w:color="auto" w:fill="FFFFFF"/>
+        <w:spacing w:before="100" w:beforeAutospacing="1" w:after="100" w:afterAutospacing="1" w:line="240" w:lineRule="auto"/>
+        <w:rPr>
+          <w:rFonts w:ascii="Segoe UI" w:eastAsia="Times New Roman" w:hAnsi="Segoe UI" w:cs="Segoe UI"/>
+          <w:color w:val="10162F"/>
+          <w:sz w:val="24"/>
+          <w:szCs w:val="24"/>
+        </w:rPr>
+      </w:pPr>
+      <w:r>
+        <w:rPr>
+          <w:rFonts w:ascii="Segoe UI" w:eastAsia="Times New Roman" w:hAnsi="Segoe UI" w:cs="Segoe UI"/>
           <w:b/>
           <w:bCs/>
+          <w:color w:val="10162F"/>
+          <w:sz w:val="24"/>
+          <w:szCs w:val="24"/>
         </w:rPr>
         <w:t>Rejected</w:t>
       </w:r>
       <w:r>
-        <w:t>: The operation has failed and the promise has a reason for the failure. This reason is usually an Error of some kind.</w:t>
-      </w:r>
-    </w:p>
-    <w:p>
-      <w:r>
+        <w:rPr>
+          <w:rFonts w:ascii="Segoe UI" w:eastAsia="Times New Roman" w:hAnsi="Segoe UI" w:cs="Segoe UI"/>
+          <w:color w:val="10162F"/>
+          <w:sz w:val="24"/>
+          <w:szCs w:val="24"/>
+        </w:rPr>
+        <w:t>: The operation has failed and the promise has a reason for the failure. This reason is usually an </w:t>
+      </w:r>
+      <w:r>
+        <w:rPr>
+          <w:rFonts w:ascii="Consolas" w:eastAsia="Times New Roman" w:hAnsi="Consolas" w:cs="Courier New"/>
+          <w:color w:val="15141F"/>
+          <w:sz w:val="19"/>
+          <w:szCs w:val="19"/>
+          <w:shd w:val="clear" w:color="auto" w:fill="EAE9ED"/>
+        </w:rPr>
+        <w:t>Error</w:t>
+      </w:r>
+      <w:r>
+        <w:rPr>
+          <w:rFonts w:ascii="Segoe UI" w:eastAsia="Times New Roman" w:hAnsi="Segoe UI" w:cs="Segoe UI"/>
+          <w:color w:val="10162F"/>
+          <w:sz w:val="24"/>
+          <w:szCs w:val="24"/>
+        </w:rPr>
+        <w:t> of some kind.</w:t>
+      </w:r>
+    </w:p>
+    <w:p>
+      <w:pPr>
+        <w:shd w:val="clear" w:color="auto" w:fill="FFFFFF"/>
+        <w:spacing w:after="100" w:afterAutospacing="1" w:line="240" w:lineRule="auto"/>
+        <w:rPr>
+          <w:rFonts w:ascii="Segoe UI" w:eastAsia="Times New Roman" w:hAnsi="Segoe UI" w:cs="Segoe UI"/>
+          <w:color w:val="10162F"/>
+          <w:sz w:val="24"/>
+          <w:szCs w:val="24"/>
+        </w:rPr>
+      </w:pPr>
+      <w:r>
+        <w:rPr>
+          <w:rFonts w:ascii="Segoe UI" w:eastAsia="Times New Roman" w:hAnsi="Segoe UI" w:cs="Segoe UI"/>
+          <w:color w:val="10162F"/>
+          <w:sz w:val="24"/>
+          <w:szCs w:val="24"/>
+        </w:rPr>
         <w:t>We refer to a promise as </w:t>
       </w:r>
       <w:r>
         <w:rPr>
+          <w:rFonts w:ascii="Segoe UI" w:eastAsia="Times New Roman" w:hAnsi="Segoe UI" w:cs="Segoe UI"/>
           <w:i/>
           <w:iCs/>
+          <w:color w:val="10162F"/>
+          <w:sz w:val="24"/>
+          <w:szCs w:val="24"/>
         </w:rPr>
         <w:t>settled</w:t>
       </w:r>
       <w:r>
+        <w:rPr>
+          <w:rFonts w:ascii="Segoe UI" w:eastAsia="Times New Roman" w:hAnsi="Segoe UI" w:cs="Segoe UI"/>
+          <w:color w:val="10162F"/>
+          <w:sz w:val="24"/>
+          <w:szCs w:val="24"/>
+        </w:rPr>
         <w:t> if it is no longer pending— it is either fulfilled or rejected. Let’s think of a dishwasher as having the states of a promise:</w:t>
       </w:r>
     </w:p>
@@ -165,17 +540,35 @@
       <w:pPr>
         <w:numPr>
           <w:ilvl w:val="0"/>
-          <w:numId w:val="2"/>
+          <w:numId w:val="6"/>
         </w:numPr>
-      </w:pPr>
-      <w:r>
-        <w:rPr>
+        <w:shd w:val="clear" w:color="auto" w:fill="FFFFFF"/>
+        <w:spacing w:before="100" w:beforeAutospacing="1" w:after="100" w:afterAutospacing="1" w:line="240" w:lineRule="auto"/>
+        <w:rPr>
+          <w:rFonts w:ascii="Segoe UI" w:eastAsia="Times New Roman" w:hAnsi="Segoe UI" w:cs="Segoe UI"/>
+          <w:color w:val="10162F"/>
+          <w:sz w:val="24"/>
+          <w:szCs w:val="24"/>
+        </w:rPr>
+      </w:pPr>
+      <w:r>
+        <w:rPr>
+          <w:rFonts w:ascii="Segoe UI" w:eastAsia="Times New Roman" w:hAnsi="Segoe UI" w:cs="Segoe UI"/>
           <w:b/>
           <w:bCs/>
+          <w:color w:val="10162F"/>
+          <w:sz w:val="24"/>
+          <w:szCs w:val="24"/>
         </w:rPr>
         <w:t>Pending</w:t>
       </w:r>
       <w:r>
+        <w:rPr>
+          <w:rFonts w:ascii="Segoe UI" w:eastAsia="Times New Roman" w:hAnsi="Segoe UI" w:cs="Segoe UI"/>
+          <w:color w:val="10162F"/>
+          <w:sz w:val="24"/>
+          <w:szCs w:val="24"/>
+        </w:rPr>
         <w:t>: The dishwasher is running but has not completed the washing cycle.</w:t>
       </w:r>
     </w:p>
@@ -183,17 +576,35 @@
       <w:pPr>
         <w:numPr>
           <w:ilvl w:val="0"/>
-          <w:numId w:val="2"/>
+          <w:numId w:val="6"/>
         </w:numPr>
-      </w:pPr>
-      <w:r>
-        <w:rPr>
+        <w:shd w:val="clear" w:color="auto" w:fill="FFFFFF"/>
+        <w:spacing w:before="100" w:beforeAutospacing="1" w:after="100" w:afterAutospacing="1" w:line="240" w:lineRule="auto"/>
+        <w:rPr>
+          <w:rFonts w:ascii="Segoe UI" w:eastAsia="Times New Roman" w:hAnsi="Segoe UI" w:cs="Segoe UI"/>
+          <w:color w:val="10162F"/>
+          <w:sz w:val="24"/>
+          <w:szCs w:val="24"/>
+        </w:rPr>
+      </w:pPr>
+      <w:r>
+        <w:rPr>
+          <w:rFonts w:ascii="Segoe UI" w:eastAsia="Times New Roman" w:hAnsi="Segoe UI" w:cs="Segoe UI"/>
           <w:b/>
           <w:bCs/>
+          <w:color w:val="10162F"/>
+          <w:sz w:val="24"/>
+          <w:szCs w:val="24"/>
         </w:rPr>
         <w:t>Fulfilled</w:t>
       </w:r>
       <w:r>
+        <w:rPr>
+          <w:rFonts w:ascii="Segoe UI" w:eastAsia="Times New Roman" w:hAnsi="Segoe UI" w:cs="Segoe UI"/>
+          <w:color w:val="10162F"/>
+          <w:sz w:val="24"/>
+          <w:szCs w:val="24"/>
+        </w:rPr>
         <w:t>: The dishwasher has completed the washing cycle and is full of clean dishes.</w:t>
       </w:r>
     </w:p>
@@ -201,32 +612,94 @@
       <w:pPr>
         <w:numPr>
           <w:ilvl w:val="0"/>
-          <w:numId w:val="2"/>
+          <w:numId w:val="6"/>
         </w:numPr>
-      </w:pPr>
-      <w:r>
-        <w:rPr>
+        <w:shd w:val="clear" w:color="auto" w:fill="FFFFFF"/>
+        <w:spacing w:before="100" w:beforeAutospacing="1" w:after="100" w:afterAutospacing="1" w:line="240" w:lineRule="auto"/>
+        <w:rPr>
+          <w:rFonts w:ascii="Segoe UI" w:eastAsia="Times New Roman" w:hAnsi="Segoe UI" w:cs="Segoe UI"/>
+          <w:color w:val="10162F"/>
+          <w:sz w:val="24"/>
+          <w:szCs w:val="24"/>
+        </w:rPr>
+      </w:pPr>
+      <w:r>
+        <w:rPr>
+          <w:rFonts w:ascii="Segoe UI" w:eastAsia="Times New Roman" w:hAnsi="Segoe UI" w:cs="Segoe UI"/>
           <w:b/>
           <w:bCs/>
+          <w:color w:val="10162F"/>
+          <w:sz w:val="24"/>
+          <w:szCs w:val="24"/>
         </w:rPr>
         <w:t>Rejected</w:t>
       </w:r>
       <w:r>
+        <w:rPr>
+          <w:rFonts w:ascii="Segoe UI" w:eastAsia="Times New Roman" w:hAnsi="Segoe UI" w:cs="Segoe UI"/>
+          <w:color w:val="10162F"/>
+          <w:sz w:val="24"/>
+          <w:szCs w:val="24"/>
+        </w:rPr>
         <w:t>: The dishwasher encountered a problem (it didn’t receive soap!) and returns unclean dishes.</w:t>
       </w:r>
     </w:p>
     <w:p>
-      <w:r>
+      <w:pPr>
+        <w:shd w:val="clear" w:color="auto" w:fill="FFFFFF"/>
+        <w:spacing w:after="100" w:afterAutospacing="1" w:line="240" w:lineRule="auto"/>
+        <w:rPr>
+          <w:rFonts w:ascii="Segoe UI" w:eastAsia="Times New Roman" w:hAnsi="Segoe UI" w:cs="Segoe UI"/>
+          <w:color w:val="10162F"/>
+          <w:sz w:val="24"/>
+          <w:szCs w:val="24"/>
+        </w:rPr>
+      </w:pPr>
+      <w:r>
+        <w:rPr>
+          <w:rFonts w:ascii="Segoe UI" w:eastAsia="Times New Roman" w:hAnsi="Segoe UI" w:cs="Segoe UI"/>
+          <w:color w:val="10162F"/>
+          <w:sz w:val="24"/>
+          <w:szCs w:val="24"/>
+        </w:rPr>
         <w:t>If our dishwashing promise is fulfilled, we’ll be able to perform related tasks, such as unloading the clean dishes from the dishwasher. If it’s rejected, we can take alternate steps, such as running it again with soap or washing the dishes by hand.</w:t>
       </w:r>
     </w:p>
     <w:p>
-      <w:r>
+      <w:pPr>
+        <w:shd w:val="clear" w:color="auto" w:fill="FFFFFF"/>
+        <w:spacing w:after="0" w:line="240" w:lineRule="auto"/>
+        <w:rPr>
+          <w:rFonts w:ascii="Segoe UI" w:eastAsia="Times New Roman" w:hAnsi="Segoe UI" w:cs="Segoe UI"/>
+          <w:color w:val="10162F"/>
+          <w:sz w:val="24"/>
+          <w:szCs w:val="24"/>
+        </w:rPr>
+      </w:pPr>
+      <w:r>
+        <w:rPr>
+          <w:rFonts w:ascii="Segoe UI" w:eastAsia="Times New Roman" w:hAnsi="Segoe UI" w:cs="Segoe UI"/>
+          <w:color w:val="10162F"/>
+          <w:sz w:val="24"/>
+          <w:szCs w:val="24"/>
+        </w:rPr>
         <w:t>All promises eventually settle, enabling us to write logic for what to do if the promise fulfills or if it rejects.</w:t>
       </w:r>
     </w:p>
     <w:p>
       <w:pPr>
+        <w:shd w:val="clear" w:color="auto" w:fill="FFFFFF"/>
+        <w:spacing w:after="0" w:line="240" w:lineRule="auto"/>
+        <w:rPr>
+          <w:rFonts w:ascii="Segoe UI" w:eastAsia="Times New Roman" w:hAnsi="Segoe UI" w:cs="Segoe UI"/>
+          <w:color w:val="10162F"/>
+          <w:sz w:val="24"/>
+          <w:szCs w:val="24"/>
+        </w:rPr>
+      </w:pPr>
+    </w:p>
+    <w:p>
+      <w:pPr>
         <w:jc w:val="center"/>
       </w:pPr>
       <w:r>
@@ -234,9 +707,9 @@
           <w:noProof/>
         </w:rPr>
         <w:drawing>
-          <wp:inline distT="0" distB="0" distL="0" distR="0" wp14:anchorId="4A9A46AC" wp14:editId="535D7C87">
-            <wp:extent cx="3016332" cy="3123322"/>
-            <wp:effectExtent l="0" t="0" r="0" b="1270"/>
+          <wp:inline distT="0" distB="0" distL="0" distR="0" wp14:anchorId="4A9A46AC" wp14:editId="1C32693F">
+            <wp:extent cx="2785730" cy="2884541"/>
+            <wp:effectExtent l="0" t="0" r="0" b="0"/>
             <wp:docPr id="2" name="Graphic 2"/>
             <wp:cNvGraphicFramePr>
               <a:graphicFrameLocks xmlns:a="http://schemas.openxmlformats.org/drawingml/2006/main" noChangeAspect="1"/>
@@ -249,13 +722,13 @@
                     <pic:cNvPicPr/>
                   </pic:nvPicPr>
                   <pic:blipFill>
-                    <a:blip r:embed="rId5" cstate="print">
+                    <a:blip r:embed="rId6" cstate="print">
                       <a:extLst>
                         <a:ext uri="{28A0092B-C50C-407E-A947-70E740481C1C}">
                           <a14:useLocalDpi xmlns:a14="http://schemas.microsoft.com/office/drawing/2010/main" val="0"/>
                         </a:ext>
                         <a:ext uri="{96DAC541-7B7A-43D3-8B79-37D633B846F1}">
-                          <asvg:svgBlip xmlns:asvg="http://schemas.microsoft.com/office/drawing/2016/SVG/main" r:embed="rId6"/>
+                          <asvg:svgBlip xmlns:asvg="http://schemas.microsoft.com/office/drawing/2016/SVG/main" r:embed="rId7"/>
                         </a:ext>
                       </a:extLst>
                     </a:blip>
@@ -266,7 +739,7 @@
                   <pic:spPr>
                     <a:xfrm>
                       <a:off x="0" y="0"/>
-                      <a:ext cx="3040376" cy="3148219"/>
+                      <a:ext cx="2814107" cy="2913925"/>
                     </a:xfrm>
                     <a:prstGeom prst="rect">
                       <a:avLst/>
@@ -291,7 +764,6 @@
     </w:p>
     <w:p>
       <w:r>
-        <w:lastRenderedPageBreak/>
         <w:t>Let’s construct a promise! To create a new Promise object, we use the new keyword and the Promise constructor method:</w:t>
       </w:r>
     </w:p>
@@ -612,6 +1084,7 @@
     </w:p>
     <w:p>
       <w:r>
+        <w:lastRenderedPageBreak/>
         <w:t>In our example, </w:t>
       </w:r>
       <w:proofErr w:type="spellStart"/>
@@ -629,7 +1102,6 @@
           <w:b/>
           <w:bCs/>
         </w:rPr>
-        <w:lastRenderedPageBreak/>
         <w:t xml:space="preserve">The Node </w:t>
       </w:r>
       <w:proofErr w:type="spellStart"/>
@@ -970,6 +1442,7 @@
           <w:b/>
           <w:bCs/>
         </w:rPr>
+        <w:lastRenderedPageBreak/>
         <w:t>Instructions</w:t>
       </w:r>
     </w:p>
@@ -984,7 +1457,6 @@
     </w:p>
     <w:p>
       <w:r>
-        <w:lastRenderedPageBreak/>
         <w:t>Create a function, </w:t>
       </w:r>
       <w:proofErr w:type="spellStart"/>
@@ -1426,6 +1898,155 @@
     </w:lvl>
   </w:abstractNum>
   <w:abstractNum w:abstractNumId="2" w15:restartNumberingAfterBreak="0">
+    <w:nsid w:val="10110B3B"/>
+    <w:multiLevelType w:val="multilevel"/>
+    <w:tmpl w:val="1A0E0846"/>
+    <w:lvl w:ilvl="0">
+      <w:start w:val="1"/>
+      <w:numFmt w:val="bullet"/>
+      <w:lvlText w:val=""/>
+      <w:lvlJc w:val="left"/>
+      <w:pPr>
+        <w:tabs>
+          <w:tab w:val="num" w:pos="720"/>
+        </w:tabs>
+        <w:ind w:left="720" w:hanging="360"/>
+      </w:pPr>
+      <w:rPr>
+        <w:rFonts w:ascii="Symbol" w:hAnsi="Symbol" w:hint="default"/>
+        <w:sz w:val="20"/>
+      </w:rPr>
+    </w:lvl>
+    <w:lvl w:ilvl="1" w:tentative="1">
+      <w:start w:val="1"/>
+      <w:numFmt w:val="bullet"/>
+      <w:lvlText w:val="o"/>
+      <w:lvlJc w:val="left"/>
+      <w:pPr>
+        <w:tabs>
+          <w:tab w:val="num" w:pos="1440"/>
+        </w:tabs>
+        <w:ind w:left="1440" w:hanging="360"/>
+      </w:pPr>
+      <w:rPr>
+        <w:rFonts w:ascii="Courier New" w:hAnsi="Courier New" w:hint="default"/>
+        <w:sz w:val="20"/>
+      </w:rPr>
+    </w:lvl>
+    <w:lvl w:ilvl="2" w:tentative="1">
+      <w:start w:val="1"/>
+      <w:numFmt w:val="bullet"/>
+      <w:lvlText w:val=""/>
+      <w:lvlJc w:val="left"/>
+      <w:pPr>
+        <w:tabs>
+          <w:tab w:val="num" w:pos="2160"/>
+        </w:tabs>
+        <w:ind w:left="2160" w:hanging="360"/>
+      </w:pPr>
+      <w:rPr>
+        <w:rFonts w:ascii="Wingdings" w:hAnsi="Wingdings" w:hint="default"/>
+        <w:sz w:val="20"/>
+      </w:rPr>
+    </w:lvl>
+    <w:lvl w:ilvl="3" w:tentative="1">
+      <w:start w:val="1"/>
+      <w:numFmt w:val="bullet"/>
+      <w:lvlText w:val=""/>
+      <w:lvlJc w:val="left"/>
+      <w:pPr>
+        <w:tabs>
+          <w:tab w:val="num" w:pos="2880"/>
+        </w:tabs>
+        <w:ind w:left="2880" w:hanging="360"/>
+      </w:pPr>
+      <w:rPr>
+        <w:rFonts w:ascii="Wingdings" w:hAnsi="Wingdings" w:hint="default"/>
+        <w:sz w:val="20"/>
+      </w:rPr>
+    </w:lvl>
+    <w:lvl w:ilvl="4" w:tentative="1">
+      <w:start w:val="1"/>
+      <w:numFmt w:val="bullet"/>
+      <w:lvlText w:val=""/>
+      <w:lvlJc w:val="left"/>
+      <w:pPr>
+        <w:tabs>
+          <w:tab w:val="num" w:pos="3600"/>
+        </w:tabs>
+        <w:ind w:left="3600" w:hanging="360"/>
+      </w:pPr>
+      <w:rPr>
+        <w:rFonts w:ascii="Wingdings" w:hAnsi="Wingdings" w:hint="default"/>
+        <w:sz w:val="20"/>
+      </w:rPr>
+    </w:lvl>
+    <w:lvl w:ilvl="5" w:tentative="1">
+      <w:start w:val="1"/>
+      <w:numFmt w:val="bullet"/>
+      <w:lvlText w:val=""/>
+      <w:lvlJc w:val="left"/>
+      <w:pPr>
+        <w:tabs>
+          <w:tab w:val="num" w:pos="4320"/>
+        </w:tabs>
+        <w:ind w:left="4320" w:hanging="360"/>
+      </w:pPr>
+      <w:rPr>
+        <w:rFonts w:ascii="Wingdings" w:hAnsi="Wingdings" w:hint="default"/>
+        <w:sz w:val="20"/>
+      </w:rPr>
+    </w:lvl>
+    <w:lvl w:ilvl="6" w:tentative="1">
+      <w:start w:val="1"/>
+      <w:numFmt w:val="bullet"/>
+      <w:lvlText w:val=""/>
+      <w:lvlJc w:val="left"/>
+      <w:pPr>
+        <w:tabs>
+          <w:tab w:val="num" w:pos="5040"/>
+        </w:tabs>
+        <w:ind w:left="5040" w:hanging="360"/>
+      </w:pPr>
+      <w:rPr>
+        <w:rFonts w:ascii="Wingdings" w:hAnsi="Wingdings" w:hint="default"/>
+        <w:sz w:val="20"/>
+      </w:rPr>
+    </w:lvl>
+    <w:lvl w:ilvl="7" w:tentative="1">
+      <w:start w:val="1"/>
+      <w:numFmt w:val="bullet"/>
+      <w:lvlText w:val=""/>
+      <w:lvlJc w:val="left"/>
+      <w:pPr>
+        <w:tabs>
+          <w:tab w:val="num" w:pos="5760"/>
+        </w:tabs>
+        <w:ind w:left="5760" w:hanging="360"/>
+      </w:pPr>
+      <w:rPr>
+        <w:rFonts w:ascii="Wingdings" w:hAnsi="Wingdings" w:hint="default"/>
+        <w:sz w:val="20"/>
+      </w:rPr>
+    </w:lvl>
+    <w:lvl w:ilvl="8" w:tentative="1">
+      <w:start w:val="1"/>
+      <w:numFmt w:val="bullet"/>
+      <w:lvlText w:val=""/>
+      <w:lvlJc w:val="left"/>
+      <w:pPr>
+        <w:tabs>
+          <w:tab w:val="num" w:pos="6480"/>
+        </w:tabs>
+        <w:ind w:left="6480" w:hanging="360"/>
+      </w:pPr>
+      <w:rPr>
+        <w:rFonts w:ascii="Wingdings" w:hAnsi="Wingdings" w:hint="default"/>
+        <w:sz w:val="20"/>
+      </w:rPr>
+    </w:lvl>
+  </w:abstractNum>
+  <w:abstractNum w:abstractNumId="3" w15:restartNumberingAfterBreak="0">
     <w:nsid w:val="116F1220"/>
     <w:multiLevelType w:val="multilevel"/>
     <w:tmpl w:val="01E63CB2"/>
@@ -1574,10 +2195,159 @@
       </w:rPr>
     </w:lvl>
   </w:abstractNum>
-  <w:abstractNum w:abstractNumId="3" w15:restartNumberingAfterBreak="0">
+  <w:abstractNum w:abstractNumId="4" w15:restartNumberingAfterBreak="0">
     <w:nsid w:val="35F0062E"/>
     <w:multiLevelType w:val="multilevel"/>
     <w:tmpl w:val="5FE8CEA4"/>
+    <w:lvl w:ilvl="0">
+      <w:start w:val="1"/>
+      <w:numFmt w:val="bullet"/>
+      <w:lvlText w:val=""/>
+      <w:lvlJc w:val="left"/>
+      <w:pPr>
+        <w:tabs>
+          <w:tab w:val="num" w:pos="720"/>
+        </w:tabs>
+        <w:ind w:left="720" w:hanging="360"/>
+      </w:pPr>
+      <w:rPr>
+        <w:rFonts w:ascii="Symbol" w:hAnsi="Symbol" w:hint="default"/>
+        <w:sz w:val="20"/>
+      </w:rPr>
+    </w:lvl>
+    <w:lvl w:ilvl="1" w:tentative="1">
+      <w:start w:val="1"/>
+      <w:numFmt w:val="bullet"/>
+      <w:lvlText w:val="o"/>
+      <w:lvlJc w:val="left"/>
+      <w:pPr>
+        <w:tabs>
+          <w:tab w:val="num" w:pos="1440"/>
+        </w:tabs>
+        <w:ind w:left="1440" w:hanging="360"/>
+      </w:pPr>
+      <w:rPr>
+        <w:rFonts w:ascii="Courier New" w:hAnsi="Courier New" w:hint="default"/>
+        <w:sz w:val="20"/>
+      </w:rPr>
+    </w:lvl>
+    <w:lvl w:ilvl="2" w:tentative="1">
+      <w:start w:val="1"/>
+      <w:numFmt w:val="bullet"/>
+      <w:lvlText w:val=""/>
+      <w:lvlJc w:val="left"/>
+      <w:pPr>
+        <w:tabs>
+          <w:tab w:val="num" w:pos="2160"/>
+        </w:tabs>
+        <w:ind w:left="2160" w:hanging="360"/>
+      </w:pPr>
+      <w:rPr>
+        <w:rFonts w:ascii="Wingdings" w:hAnsi="Wingdings" w:hint="default"/>
+        <w:sz w:val="20"/>
+      </w:rPr>
+    </w:lvl>
+    <w:lvl w:ilvl="3" w:tentative="1">
+      <w:start w:val="1"/>
+      <w:numFmt w:val="bullet"/>
+      <w:lvlText w:val=""/>
+      <w:lvlJc w:val="left"/>
+      <w:pPr>
+        <w:tabs>
+          <w:tab w:val="num" w:pos="2880"/>
+        </w:tabs>
+        <w:ind w:left="2880" w:hanging="360"/>
+      </w:pPr>
+      <w:rPr>
+        <w:rFonts w:ascii="Wingdings" w:hAnsi="Wingdings" w:hint="default"/>
+        <w:sz w:val="20"/>
+      </w:rPr>
+    </w:lvl>
+    <w:lvl w:ilvl="4" w:tentative="1">
+      <w:start w:val="1"/>
+      <w:numFmt w:val="bullet"/>
+      <w:lvlText w:val=""/>
+      <w:lvlJc w:val="left"/>
+      <w:pPr>
+        <w:tabs>
+          <w:tab w:val="num" w:pos="3600"/>
+        </w:tabs>
+        <w:ind w:left="3600" w:hanging="360"/>
+      </w:pPr>
+      <w:rPr>
+        <w:rFonts w:ascii="Wingdings" w:hAnsi="Wingdings" w:hint="default"/>
+        <w:sz w:val="20"/>
+      </w:rPr>
+    </w:lvl>
+    <w:lvl w:ilvl="5" w:tentative="1">
+      <w:start w:val="1"/>
+      <w:numFmt w:val="bullet"/>
+      <w:lvlText w:val=""/>
+      <w:lvlJc w:val="left"/>
+      <w:pPr>
+        <w:tabs>
+          <w:tab w:val="num" w:pos="4320"/>
+        </w:tabs>
+        <w:ind w:left="4320" w:hanging="360"/>
+      </w:pPr>
+      <w:rPr>
+        <w:rFonts w:ascii="Wingdings" w:hAnsi="Wingdings" w:hint="default"/>
+        <w:sz w:val="20"/>
+      </w:rPr>
+    </w:lvl>
+    <w:lvl w:ilvl="6" w:tentative="1">
+      <w:start w:val="1"/>
+      <w:numFmt w:val="bullet"/>
+      <w:lvlText w:val=""/>
+      <w:lvlJc w:val="left"/>
+      <w:pPr>
+        <w:tabs>
+          <w:tab w:val="num" w:pos="5040"/>
+        </w:tabs>
+        <w:ind w:left="5040" w:hanging="360"/>
+      </w:pPr>
+      <w:rPr>
+        <w:rFonts w:ascii="Wingdings" w:hAnsi="Wingdings" w:hint="default"/>
+        <w:sz w:val="20"/>
+      </w:rPr>
+    </w:lvl>
+    <w:lvl w:ilvl="7" w:tentative="1">
+      <w:start w:val="1"/>
+      <w:numFmt w:val="bullet"/>
+      <w:lvlText w:val=""/>
+      <w:lvlJc w:val="left"/>
+      <w:pPr>
+        <w:tabs>
+          <w:tab w:val="num" w:pos="5760"/>
+        </w:tabs>
+        <w:ind w:left="5760" w:hanging="360"/>
+      </w:pPr>
+      <w:rPr>
+        <w:rFonts w:ascii="Wingdings" w:hAnsi="Wingdings" w:hint="default"/>
+        <w:sz w:val="20"/>
+      </w:rPr>
+    </w:lvl>
+    <w:lvl w:ilvl="8" w:tentative="1">
+      <w:start w:val="1"/>
+      <w:numFmt w:val="bullet"/>
+      <w:lvlText w:val=""/>
+      <w:lvlJc w:val="left"/>
+      <w:pPr>
+        <w:tabs>
+          <w:tab w:val="num" w:pos="6480"/>
+        </w:tabs>
+        <w:ind w:left="6480" w:hanging="360"/>
+      </w:pPr>
+      <w:rPr>
+        <w:rFonts w:ascii="Wingdings" w:hAnsi="Wingdings" w:hint="default"/>
+        <w:sz w:val="20"/>
+      </w:rPr>
+    </w:lvl>
+  </w:abstractNum>
+  <w:abstractNum w:abstractNumId="5" w15:restartNumberingAfterBreak="0">
+    <w:nsid w:val="61BD515E"/>
+    <w:multiLevelType w:val="multilevel"/>
+    <w:tmpl w:val="9184013C"/>
     <w:lvl w:ilvl="0">
       <w:start w:val="1"/>
       <w:numFmt w:val="bullet"/>
@@ -1727,13 +2497,19 @@
     <w:abstractNumId w:val="0"/>
   </w:num>
   <w:num w:numId="2">
-    <w:abstractNumId w:val="3"/>
+    <w:abstractNumId w:val="4"/>
   </w:num>
   <w:num w:numId="3">
     <w:abstractNumId w:val="1"/>
   </w:num>
   <w:num w:numId="4">
+    <w:abstractNumId w:val="3"/>
+  </w:num>
+  <w:num w:numId="5">
     <w:abstractNumId w:val="2"/>
+  </w:num>
+  <w:num w:numId="6">
+    <w:abstractNumId w:val="5"/>
   </w:num>
 </w:numbering>
 </file>
@@ -2140,6 +2916,7 @@
   <w:style w:type="character" w:default="1" w:styleId="DefaultParagraphFont">
     <w:name w:val="Default Paragraph Font"/>
     <w:uiPriority w:val="1"/>
+    <w:semiHidden/>
     <w:unhideWhenUsed/>
   </w:style>
   <w:style w:type="table" w:default="1" w:styleId="TableNormal">
@@ -2162,6 +2939,95 @@
     <w:uiPriority w:val="99"/>
     <w:semiHidden/>
     <w:unhideWhenUsed/>
+  </w:style>
+  <w:style w:type="character" w:customStyle="1" w:styleId="gamut-yj8jvy-text">
+    <w:name w:val="gamut-yj8jvy-text"/>
+    <w:basedOn w:val="DefaultParagraphFont"/>
+    <w:rsid w:val="00774848"/>
+  </w:style>
+  <w:style w:type="paragraph" w:customStyle="1" w:styleId="p1qg33igem5pagn4kpmirjw">
+    <w:name w:val="p__1qg33igem5pagn4kpmirjw"/>
+    <w:basedOn w:val="Normal"/>
+    <w:rsid w:val="00774848"/>
+    <w:pPr>
+      <w:spacing w:before="100" w:beforeAutospacing="1" w:after="100" w:afterAutospacing="1" w:line="240" w:lineRule="auto"/>
+    </w:pPr>
+    <w:rPr>
+      <w:rFonts w:ascii="Times New Roman" w:eastAsia="Times New Roman" w:hAnsi="Times New Roman" w:cs="Times New Roman"/>
+      <w:sz w:val="24"/>
+      <w:szCs w:val="24"/>
+    </w:rPr>
+  </w:style>
+  <w:style w:type="character" w:styleId="Emphasis">
+    <w:name w:val="Emphasis"/>
+    <w:basedOn w:val="DefaultParagraphFont"/>
+    <w:uiPriority w:val="20"/>
+    <w:qFormat/>
+    <w:rsid w:val="00774848"/>
+    <w:rPr>
+      <w:i/>
+      <w:iCs/>
+    </w:rPr>
+  </w:style>
+  <w:style w:type="character" w:styleId="HTMLCode">
+    <w:name w:val="HTML Code"/>
+    <w:basedOn w:val="DefaultParagraphFont"/>
+    <w:uiPriority w:val="99"/>
+    <w:semiHidden/>
+    <w:unhideWhenUsed/>
+    <w:rsid w:val="00774848"/>
+    <w:rPr>
+      <w:rFonts w:ascii="Courier New" w:eastAsia="Times New Roman" w:hAnsi="Courier New" w:cs="Courier New"/>
+      <w:sz w:val="20"/>
+      <w:szCs w:val="20"/>
+    </w:rPr>
+  </w:style>
+  <w:style w:type="character" w:styleId="Hyperlink">
+    <w:name w:val="Hyperlink"/>
+    <w:basedOn w:val="DefaultParagraphFont"/>
+    <w:uiPriority w:val="99"/>
+    <w:unhideWhenUsed/>
+    <w:rsid w:val="00774848"/>
+    <w:rPr>
+      <w:color w:val="0563C1" w:themeColor="hyperlink"/>
+      <w:u w:val="single"/>
+    </w:rPr>
+  </w:style>
+  <w:style w:type="character" w:styleId="UnresolvedMention">
+    <w:name w:val="Unresolved Mention"/>
+    <w:basedOn w:val="DefaultParagraphFont"/>
+    <w:uiPriority w:val="99"/>
+    <w:semiHidden/>
+    <w:unhideWhenUsed/>
+    <w:rsid w:val="00774848"/>
+    <w:rPr>
+      <w:color w:val="605E5C"/>
+      <w:shd w:val="clear" w:color="auto" w:fill="E1DFDD"/>
+    </w:rPr>
+  </w:style>
+  <w:style w:type="paragraph" w:customStyle="1" w:styleId="li1kqbjwbwa3ze6v0bvxq9rx">
+    <w:name w:val="li__1kqbjwbwa3ze6v0bvxq9rx"/>
+    <w:basedOn w:val="Normal"/>
+    <w:rsid w:val="00774848"/>
+    <w:pPr>
+      <w:spacing w:before="100" w:beforeAutospacing="1" w:after="100" w:afterAutospacing="1" w:line="240" w:lineRule="auto"/>
+    </w:pPr>
+    <w:rPr>
+      <w:rFonts w:ascii="Times New Roman" w:eastAsia="Times New Roman" w:hAnsi="Times New Roman" w:cs="Times New Roman"/>
+      <w:sz w:val="24"/>
+      <w:szCs w:val="24"/>
+    </w:rPr>
+  </w:style>
+  <w:style w:type="character" w:styleId="Strong">
+    <w:name w:val="Strong"/>
+    <w:basedOn w:val="DefaultParagraphFont"/>
+    <w:uiPriority w:val="22"/>
+    <w:qFormat/>
+    <w:rsid w:val="00774848"/>
+    <w:rPr>
+      <w:b/>
+      <w:bCs/>
+    </w:rPr>
   </w:style>
 </w:styles>
 </file>

</xml_diff>